<commit_message>
more edits from Ben and Toby
</commit_message>
<xml_diff>
--- a/writing/drafts/20201117_multisensor_hydrological_processes_AB.docx
+++ b/writing/drafts/20201117_multisensor_hydrological_processes_AB.docx
@@ -160,15 +160,7 @@
         <w:pStyle w:val="BodyText"/>
       </w:pPr>
       <w:r>
-        <w:t>Existing precipitation intercomparisons often focus on specific applications, for example for evaluating grid-based products over complex terrain, or relevant for portraying hydrologic phenomena (</w:t>
-      </w:r>
-      <w:proofErr w:type="gramStart"/>
-      <w:r>
-        <w:t>e.g.</w:t>
-      </w:r>
-      <w:proofErr w:type="gramEnd"/>
-      <w:r>
-        <w:t xml:space="preserve"> Henn et al. (2018), Lundquist et al. (2015), Ahmadalipour and Moradkhani (2017)), utility for climate model downscaling </w:t>
+        <w:t xml:space="preserve">Existing precipitation intercomparisons often focus on specific applications, for example for evaluating grid-based products over complex terrain, or relevant for portraying hydrologic phenomena (e.g. Henn et al. (2018), Lundquist et al. (2015), Ahmadalipour and Moradkhani (2017)), utility for climate model downscaling </w:t>
       </w:r>
       <w:commentRangeStart w:id="5"/>
       <w:r>
@@ -182,15 +174,7 @@
         <w:commentReference w:id="5"/>
       </w:r>
       <w:r>
-        <w:t xml:space="preserve">or for merging multiple sensors together (Beck et al. 2017). A general review of 30 gauge-based, satellite-based, and reanalysis global precipitation products by Sun et al. (2018) compared systematic and random errors for daily and annual precipitation, reporting large disagreements even within the same class of product, i.e. a deviation of 300 mm in annual precipitation among satellite products. They conclude that the placement and density of gauges accounts for many of the errors in gauge-based or gauge-corrected products, further suggesting that cross validation across multiple datasets is crucial to account for errors. Adler et al. (2003) similarly analyzed 31 gauge-based, satellite-based, model-based, and climatological datasets in terms of monthly precipitation, finding that ‘quasi-standard’ products, </w:t>
-      </w:r>
-      <w:proofErr w:type="gramStart"/>
-      <w:r>
-        <w:t>e.g.</w:t>
-      </w:r>
-      <w:proofErr w:type="gramEnd"/>
-      <w:r>
-        <w:t xml:space="preserve"> those like the Global Precipitation Measurement </w:t>
+        <w:t xml:space="preserve">or for merging multiple sensors together (Beck et al. 2017). A general review of 30 gauge-based, satellite-based, and reanalysis global precipitation products by Sun et al. (2018) compared systematic and random errors for daily and annual precipitation, reporting large disagreements even within the same class of product, i.e. a deviation of 300 mm in annual precipitation among satellite products. They conclude that the placement and density of gauges accounts for many of the errors in gauge-based or gauge-corrected products, further suggesting that cross validation across multiple datasets is crucial to account for errors. Adler et al. (2003) similarly analyzed 31 gauge-based, satellite-based, model-based, and climatological datasets in terms of monthly precipitation, finding that ‘quasi-standard’ products, e.g. those like the Global Precipitation Measurement </w:t>
       </w:r>
       <w:ins w:id="6" w:author="Badger, Andrew M. (GSFC-617.0)[UNIVERSITIES SPACE RESEARCH ASSOCIATION]" w:date="2020-11-17T12:18:00Z">
         <w:r>
@@ -198,34 +182,18 @@
         </w:r>
       </w:ins>
       <w:r>
-        <w:t>mission</w:t>
-      </w:r>
-      <w:del w:id="7" w:author="Badger, Andrew M. (GSFC-617.0)[UNIVERSITIES SPACE RESEARCH ASSOCIATION]" w:date="2020-11-17T12:18:00Z">
-        <w:r>
-          <w:delText xml:space="preserve"> (GPM)</w:delText>
-        </w:r>
-      </w:del>
-      <w:r>
-        <w:t xml:space="preserve"> (Hou et al. 2014) that have undergone substantial testing, perform better. Additionally, they report that products incorporating both in situ and satellite information (</w:t>
-      </w:r>
-      <w:proofErr w:type="gramStart"/>
-      <w:r>
-        <w:t>e.g.</w:t>
-      </w:r>
-      <w:proofErr w:type="gramEnd"/>
-      <w:r>
-        <w:t xml:space="preserve"> the Global Precipitation Climatology Project </w:t>
-      </w:r>
-      <w:commentRangeStart w:id="8"/>
+        <w:t xml:space="preserve">mission (Hou et al. 2014) that have undergone substantial testing, perform better. Additionally, they report that products incorporating both in situ and satellite information (e.g. the Global Precipitation Climatology Project </w:t>
+      </w:r>
+      <w:commentRangeStart w:id="7"/>
       <w:r>
         <w:t xml:space="preserve">[GPCP] </w:t>
       </w:r>
-      <w:commentRangeEnd w:id="8"/>
+      <w:commentRangeEnd w:id="7"/>
       <w:r>
         <w:rPr>
           <w:rStyle w:val="CommentReference"/>
         </w:rPr>
-        <w:commentReference w:id="8"/>
+        <w:commentReference w:id="7"/>
       </w:r>
       <w:r>
         <w:t>) perform better than products based on a single data source.</w:t>
@@ -277,9 +245,39 @@
       <w:pPr>
         <w:pStyle w:val="BodyText"/>
       </w:pPr>
+      <w:commentRangeStart w:id="8"/>
+      <w:r>
+        <w:t>(Amitai et al. 2012; Manzanas et al. 2014)</w:t>
+      </w:r>
+      <w:commentRangeEnd w:id="8"/>
+      <w:r>
+        <w:rPr>
+          <w:rStyle w:val="CommentReference"/>
+        </w:rPr>
+        <w:commentReference w:id="8"/>
+      </w:r>
+      <w:r>
+        <w:t>, These studies primarily evaluated extreme precipitation indicators like 90th percentile precipitation, extreme one-day precipitation and maximum number of consecutive wet days. While, these measures are meant to capture large storms that happen on at least an annual basis rather than storms that rise to the level of a natural disaster (Sun et al. 2018; Manzanas et al. 2014). Because this study is focused on rainfall-triggered landslides, it will focus instead on sub-daily precipitation data suitable for estimating the total storm depth, duration, average intensity, and peak intensity of precipitation events known to precede landslides in North America.</w:t>
+      </w:r>
+    </w:p>
+    <w:p>
+      <w:pPr>
+        <w:pStyle w:val="BodyText"/>
+      </w:pPr>
+      <w:r>
+        <w:t>In a comparison of satellite and gauge precipitation data at landslide sites in Italy, Rossi et al. (2017) found that data from Tropical Rainfall Measuring Mission (TRMM) satellite products (Kummerow et al. 1998) tend to underestimate gauge data, particularly in mountainous areas where landslides are most likely to occur. They conclude, however, that the satellite data are still useful for forecasting landslides as long as they are scaled appropriately to correct for local bias.</w:t>
+      </w:r>
+    </w:p>
+    <w:p>
+      <w:pPr>
+        <w:pStyle w:val="BodyText"/>
+      </w:pPr>
+      <w:r>
+        <w:t xml:space="preserve">The intensity-duration threshold is a type of two-parameter statistical model used for landslide early warning systems, where rainstorms above the threshold curve are predicted to cause landslides (Scheevel et al. 2017). The curves are typically based on a power law </w:t>
+      </w:r>
       <w:commentRangeStart w:id="9"/>
       <w:r>
-        <w:t>(Amitai et al. 2012; Manzanas et al. 2014)</w:t>
+        <w:t xml:space="preserve">(e.g. $I = a D^{-b}) </w:t>
       </w:r>
       <w:commentRangeEnd w:id="9"/>
       <w:r>
@@ -287,44 +285,6 @@
           <w:rStyle w:val="CommentReference"/>
         </w:rPr>
         <w:commentReference w:id="9"/>
-      </w:r>
-      <w:r>
-        <w:t>, These studies primarily evaluated extreme precipitation indicators like 90th percentile precipitation, extreme one-day precipitation and maximum number of consecutive wet days. While, these measures are meant to capture large storms that happen on at least an annual basis rather than storms that rise to the level of a natural disaster (Sun et al. 2018; Manzanas et al. 2014). Because this study is focused on rainfall-triggered landslides, it will focus instead on sub-daily precipitation data suitable for estimating the total storm depth, duration, average intensity, and peak intensity of precipitation events known to precede landslides in North America.</w:t>
-      </w:r>
-    </w:p>
-    <w:p>
-      <w:pPr>
-        <w:pStyle w:val="BodyText"/>
-      </w:pPr>
-      <w:r>
-        <w:t>In a comparison of satellite and gauge precipitation data at landslide sites in Italy, Rossi et al. (2017) found that data from Tropical Rainfall Measuring Mission (TRMM) satellite products (Kummerow et al. 1998) tend to underestimate gauge data, particularly in mountainous areas where landslides are most likely to occur. They conclude, however, that the satellite data are still useful for forecasting landslides as long as they are scaled appropriately to correct for local bias.</w:t>
-      </w:r>
-    </w:p>
-    <w:p>
-      <w:pPr>
-        <w:pStyle w:val="BodyText"/>
-      </w:pPr>
-      <w:r>
-        <w:t xml:space="preserve">The intensity-duration threshold is a type of two-parameter statistical model used for landslide early warning systems, where rainstorms above the threshold curve are predicted to cause landslides (Scheevel et al. 2017). The curves are typically based on a power law </w:t>
-      </w:r>
-      <w:commentRangeStart w:id="10"/>
-      <w:r>
-        <w:t>(</w:t>
-      </w:r>
-      <w:proofErr w:type="gramStart"/>
-      <w:r>
-        <w:t>e.g.</w:t>
-      </w:r>
-      <w:proofErr w:type="gramEnd"/>
-      <w:r>
-        <w:t xml:space="preserve"> $I = a D^{-b}) </w:t>
-      </w:r>
-      <w:commentRangeEnd w:id="10"/>
-      <w:r>
-        <w:rPr>
-          <w:rStyle w:val="CommentReference"/>
-        </w:rPr>
-        <w:commentReference w:id="10"/>
       </w:r>
       <w:r>
         <w:t>and are valid in a particular region or climate and for a range of durations based on the training data (Guzzetti et al. 2008). This study will use several power-law intensity-duration thresholds reviewed by Guzzetti et al. (2008) as a straightforward way to compare precipitation measurements from different sources in the context of concerns specific to landslide hazard estimation.</w:t>
@@ -351,10 +311,28 @@
       <w:pPr>
         <w:pStyle w:val="Heading1"/>
       </w:pPr>
-      <w:bookmarkStart w:id="11" w:name="sec:methods"/>
+      <w:bookmarkStart w:id="10" w:name="sec:methods"/>
       <w:r>
         <w:t>Methods</w:t>
       </w:r>
+      <w:bookmarkEnd w:id="10"/>
+    </w:p>
+    <w:p>
+      <w:pPr>
+        <w:pStyle w:val="FirstParagraph"/>
+      </w:pPr>
+      <w:r>
+        <w:t>The overall goals of the methods are to evaluate precipitation characteristics at known landslide sites by first examining the features of triggering storms and then subsequently comparing precipitation estimates in the context of published intensity-duration models of landslides occurence. Rainfall-triggered landslide sites were chosen from the NASA Global Landslide Catalog with a subset of landslide locations verified with ancillary satellite imagery (see sec. 2.1). For each landslide location, precipitation was obtained from four different products (see sec. 2.2) and then the precipitation time series were split into individual storms events, and key characteristics of total depth, duration, intensity, peak intensity, and return period were calculated relative to a reference dataset (sec. 2.3). Finally, the storm events were plotted relative to landslide intensity-duration curves, with hit-ratios and false-alarm-ratios computed for each model-product combination (sec. 2.4).</w:t>
+      </w:r>
+    </w:p>
+    <w:p>
+      <w:pPr>
+        <w:pStyle w:val="Heading2"/>
+      </w:pPr>
+      <w:bookmarkStart w:id="11" w:name="sec:site_selection"/>
+      <w:r>
+        <w:t>Study domain and landslide site selection</w:t>
+      </w:r>
       <w:bookmarkEnd w:id="11"/>
     </w:p>
     <w:p>
@@ -362,35 +340,9 @@
         <w:pStyle w:val="FirstParagraph"/>
       </w:pPr>
       <w:r>
-        <w:t>The overall goals of the methods are to evaluate precipitation characteristics at known landslide sites by first examining the features of triggering storms and then subsequently comparing precipitation estimates in the context of published intensity-duration models of landslides occurence. Rainfall-triggered landslide sites were chosen from the NASA Global Landslide Catalog with a subset of landslide locations verified with ancillary satellite imagery (see sec. 2.1). For each landslide location, precipitation was obtained from four different products (see sec. 2.2) and then the precipitation time series were split into individual storms events, and key characteristics of total depth, duration, intensity, peak intensity, and return period were calculated relative to a reference dataset (sec. 2.3). Finally, the storm events were plotted relative to landslide intensity-duration curves, with hit-ratios and false-alarm-ratios computed for each model-product combination (sec. 2.4).</w:t>
-      </w:r>
-    </w:p>
-    <w:p>
-      <w:pPr>
-        <w:pStyle w:val="Heading2"/>
-      </w:pPr>
-      <w:bookmarkStart w:id="12" w:name="sec:site_selection"/>
-      <w:r>
-        <w:t>Study domain and landslide site selection</w:t>
-      </w:r>
-      <w:bookmarkEnd w:id="12"/>
-    </w:p>
-    <w:p>
-      <w:pPr>
-        <w:pStyle w:val="FirstParagraph"/>
-      </w:pPr>
-      <w:r>
-        <w:t xml:space="preserve">Landslides were selected from the NASA Global Landslide Catalog </w:t>
-      </w:r>
-      <w:del w:id="13" w:author="Badger, Andrew M. (GSFC-617.0)[UNIVERSITIES SPACE RESEARCH ASSOCIATION]" w:date="2020-11-17T12:22:00Z">
-        <w:r>
-          <w:delText xml:space="preserve">(GLC) </w:delText>
-        </w:r>
-      </w:del>
-      <w:r>
-        <w:t>(</w:t>
-      </w:r>
-      <w:ins w:id="14" w:author="Badger, Andrew M. (GSFC-617.0)[UNIVERSITIES SPACE RESEARCH ASSOCIATION]" w:date="2020-11-17T12:22:00Z">
+        <w:t>Landslides were selected from the NASA Global Landslide Catalog (</w:t>
+      </w:r>
+      <w:ins w:id="12" w:author="Badger, Andrew M. (GSFC-617.0)[UNIVERSITIES SPACE RESEARCH ASSOCIATION]" w:date="2020-11-17T12:22:00Z">
         <w:r>
           <w:t xml:space="preserve">GLC; </w:t>
         </w:r>
@@ -492,30 +444,30 @@
       <w:r>
         <w:t xml:space="preserve">In total, </w:t>
       </w:r>
-      <w:commentRangeStart w:id="15"/>
+      <w:commentRangeStart w:id="13"/>
       <w:r>
         <w:t xml:space="preserve">228 </w:t>
       </w:r>
-      <w:commentRangeEnd w:id="15"/>
+      <w:commentRangeEnd w:id="13"/>
       <w:r>
         <w:rPr>
           <w:rStyle w:val="CommentReference"/>
         </w:rPr>
-        <w:commentReference w:id="15"/>
+        <w:commentReference w:id="13"/>
       </w:r>
       <w:r>
         <w:t xml:space="preserve">landslides were selected. Of those landslides, 80 were also verified by a trained technician searching a visible scarp in satellite images of the terrain near the specified landslide location; the location specified by the </w:t>
       </w:r>
-      <w:commentRangeStart w:id="16"/>
+      <w:commentRangeStart w:id="14"/>
       <w:r>
         <w:t xml:space="preserve">NASA GLC </w:t>
       </w:r>
-      <w:commentRangeEnd w:id="16"/>
+      <w:commentRangeEnd w:id="14"/>
       <w:r>
         <w:rPr>
           <w:rStyle w:val="CommentReference"/>
         </w:rPr>
-        <w:commentReference w:id="16"/>
+        <w:commentReference w:id="14"/>
       </w:r>
       <w:r>
         <w:t>was used for the remaining landslides. Of the unverified landslides, 31 were marked in the GLC as exact locations, 51 as 1 km, 52 as 5 km and 14 as 10 km accuracy. Fig. 1 shows that many of the sites are located near the Pacific coast, likely due to the complex topography associated with landslides, as well as the population reporting bias of the GLC. The verified landslides seem to be spatially distriubuted fairly evenly relative to the distribution of the full selection of landslides.</w:t>
@@ -525,7 +477,7 @@
       <w:pPr>
         <w:pStyle w:val="CaptionedFigure"/>
       </w:pPr>
-      <w:bookmarkStart w:id="17" w:name="fig:site_map"/>
+      <w:bookmarkStart w:id="15" w:name="fig:site_map"/>
       <w:r>
         <w:rPr>
           <w:noProof/>
@@ -573,43 +525,43 @@
           </wp:inline>
         </w:drawing>
       </w:r>
+      <w:bookmarkEnd w:id="15"/>
+    </w:p>
+    <w:p>
+      <w:pPr>
+        <w:pStyle w:val="ImageCaption"/>
+      </w:pPr>
+      <w:r>
+        <w:t>Figure 1: Map of all landslide sites considered in this analysis (n=228), colored by whether the location was approximate (n=148) or verified using aerial satellite imagery to identify a visible scarp (n=80); Source of landslide locations was the GLC (Kirschbaum et al. 2010), source of the DEM data used for the basemap (“North America Elevation 1-Kilometer Resolution” 2007).</w:t>
+      </w:r>
+    </w:p>
+    <w:p>
+      <w:pPr>
+        <w:pStyle w:val="Heading2"/>
+      </w:pPr>
+      <w:bookmarkStart w:id="16" w:name="sec:precip_data"/>
+      <w:r>
+        <w:t>Precipitation data sources</w:t>
+      </w:r>
+      <w:bookmarkEnd w:id="16"/>
+    </w:p>
+    <w:p>
+      <w:pPr>
+        <w:pStyle w:val="FirstParagraph"/>
+      </w:pPr>
+      <w:r>
+        <w:t>The gridded precipitation datasets selected for this study were chosen to be reflective of three common measurement methods: gauges, ground-based radar, and satellite. In addition, we focused on products that were both freely available, having undergone extensive verification, and with coverage over at least the CONUS. An important additional criteria was that products be available at an hourly temporal resolution or finer in order to compute the characteristics of individual storm events. We further sought to include products with multiple latencies where available. The above criteria resulted in the precipitation products and features described in tbl. 1 and summarized in the following paragraphs.</w:t>
+      </w:r>
+    </w:p>
+    <w:p>
+      <w:pPr>
+        <w:pStyle w:val="Heading3"/>
+      </w:pPr>
+      <w:bookmarkStart w:id="17" w:name="X2f606be9d05d33aa47d79cefabd7146f7a95edf"/>
+      <w:r>
+        <w:t>North American Land Data Assimilation System version 2 (NLDAS-2) meteorological dataset</w:t>
+      </w:r>
       <w:bookmarkEnd w:id="17"/>
-    </w:p>
-    <w:p>
-      <w:pPr>
-        <w:pStyle w:val="ImageCaption"/>
-      </w:pPr>
-      <w:r>
-        <w:t>Figure 1: Map of all landslide sites considered in this analysis (n=228), colored by whether the location was approximate (n=148) or verified using aerial satellite imagery to identify a visible scarp (n=80); Source of landslide locations was the GLC (Kirschbaum et al. 2010), source of the DEM data used for the basemap (“North America Elevation 1-Kilometer Resolution” 2007).</w:t>
-      </w:r>
-    </w:p>
-    <w:p>
-      <w:pPr>
-        <w:pStyle w:val="Heading2"/>
-      </w:pPr>
-      <w:bookmarkStart w:id="18" w:name="sec:precip_data"/>
-      <w:r>
-        <w:t>Precipitation data sources</w:t>
-      </w:r>
-      <w:bookmarkEnd w:id="18"/>
-    </w:p>
-    <w:p>
-      <w:pPr>
-        <w:pStyle w:val="FirstParagraph"/>
-      </w:pPr>
-      <w:r>
-        <w:t>The gridded precipitation datasets selected for this study were chosen to be reflective of three common measurement methods: gauges, ground-based radar, and satellite. In addition, we focused on products that were both freely available, having undergone extensive verification, and with coverage over at least the CONUS. An important additional criteria was that products be available at an hourly temporal resolution or finer in order to compute the characteristics of individual storm events. We further sought to include products with multiple latencies where available. The above criteria resulted in the precipitation products and features described in tbl. 1 and summarized in the following paragraphs.</w:t>
-      </w:r>
-    </w:p>
-    <w:p>
-      <w:pPr>
-        <w:pStyle w:val="Heading3"/>
-      </w:pPr>
-      <w:bookmarkStart w:id="19" w:name="X2f606be9d05d33aa47d79cefabd7146f7a95edf"/>
-      <w:r>
-        <w:t>North American Land Data Assimilation System version 2 (NLDAS-2) meteorological dataset</w:t>
-      </w:r>
-      <w:bookmarkEnd w:id="19"/>
     </w:p>
     <w:p>
       <w:pPr>
@@ -668,13 +620,13 @@
       <w:pPr>
         <w:pStyle w:val="Heading3"/>
       </w:pPr>
-      <w:bookmarkStart w:id="20" w:name="X05269041a6b0f5289b0cc0d58cfdadbb991658f"/>
-      <w:commentRangeStart w:id="21"/>
+      <w:bookmarkStart w:id="18" w:name="X05269041a6b0f5289b0cc0d58cfdadbb991658f"/>
+      <w:commentRangeStart w:id="19"/>
       <w:r>
         <w:t>Multi-Radar Multi-Sensor (MRMS) Quantitative Precipitation Estimate</w:t>
       </w:r>
-      <w:bookmarkEnd w:id="20"/>
-      <w:commentRangeEnd w:id="21"/>
+      <w:bookmarkEnd w:id="18"/>
+      <w:commentRangeEnd w:id="19"/>
       <w:r>
         <w:rPr>
           <w:rStyle w:val="CommentReference"/>
@@ -683,7 +635,7 @@
           <w:bCs w:val="0"/>
           <w:color w:val="auto"/>
         </w:rPr>
-        <w:commentReference w:id="21"/>
+        <w:commentReference w:id="19"/>
       </w:r>
     </w:p>
     <w:p>
@@ -728,96 +680,71 @@
       <w:pPr>
         <w:pStyle w:val="Heading3"/>
       </w:pPr>
-      <w:bookmarkStart w:id="22" w:name="Xc3ef045c11a2b927eb2596dcdf4e822d556764d"/>
-      <w:del w:id="23" w:author="Badger, Andrew M. (GSFC-617.0)[UNIVERSITIES SPACE RESEARCH ASSOCIATION]" w:date="2020-11-17T12:28:00Z">
-        <w:r>
-          <w:delText xml:space="preserve">Global Precipitation Mission (GPM) </w:delText>
-        </w:r>
-      </w:del>
-      <w:r>
-        <w:t>Integrated Multi-satellitE Retrievals for G</w:t>
-      </w:r>
-      <w:ins w:id="24" w:author="Badger, Andrew M. (GSFC-617.0)[UNIVERSITIES SPACE RESEARCH ASSOCIATION]" w:date="2020-11-17T12:28:00Z">
+      <w:bookmarkStart w:id="20" w:name="Xc3ef045c11a2b927eb2596dcdf4e822d556764d"/>
+      <w:r>
+        <w:t>Integrated Multi-</w:t>
+      </w:r>
+      <w:proofErr w:type="spellStart"/>
+      <w:r>
+        <w:t>satellitE</w:t>
+      </w:r>
+      <w:proofErr w:type="spellEnd"/>
+      <w:r>
+        <w:t xml:space="preserve"> Retrievals for G</w:t>
+      </w:r>
+      <w:ins w:id="21" w:author="Badger, Andrew M. (GSFC-617.0)[UNIVERSITIES SPACE RESEARCH ASSOCIATION]" w:date="2020-11-17T12:28:00Z">
         <w:r>
           <w:t>P</w:t>
         </w:r>
       </w:ins>
-      <w:ins w:id="25" w:author="Badger, Andrew M. (GSFC-617.0)[UNIVERSITIES SPACE RESEARCH ASSOCIATION]" w:date="2020-11-17T12:29:00Z">
+      <w:ins w:id="22" w:author="Badger, Andrew M. (GSFC-617.0)[UNIVERSITIES SPACE RESEARCH ASSOCIATION]" w:date="2020-11-17T12:29:00Z">
         <w:r>
           <w:t>M</w:t>
         </w:r>
       </w:ins>
-      <w:del w:id="26" w:author="Badger, Andrew M. (GSFC-617.0)[UNIVERSITIES SPACE RESEARCH ASSOCIATION]" w:date="2020-11-17T12:28:00Z">
-        <w:r>
-          <w:delText>lobal</w:delText>
-        </w:r>
-      </w:del>
       <w:r>
         <w:t xml:space="preserve"> (IMERG) </w:t>
       </w:r>
-      <w:del w:id="27" w:author="Badger, Andrew M. (GSFC-617.0)[UNIVERSITIES SPACE RESEARCH ASSOCIATION]" w:date="2020-11-17T12:29:00Z">
-        <w:r>
-          <w:delText>precipitation measurement</w:delText>
-        </w:r>
-      </w:del>
-      <w:bookmarkEnd w:id="22"/>
+      <w:bookmarkEnd w:id="20"/>
     </w:p>
     <w:p>
       <w:pPr>
         <w:pStyle w:val="FirstParagraph"/>
       </w:pPr>
-      <w:del w:id="28" w:author="Badger, Andrew M. (GSFC-617.0)[UNIVERSITIES SPACE RESEARCH ASSOCIATION]" w:date="2020-11-17T12:29:00Z">
-        <w:r>
-          <w:delText xml:space="preserve">GPM </w:delText>
-        </w:r>
-      </w:del>
       <w:r>
         <w:t xml:space="preserve">IMERG precipitation estimates are a combination of multiple satellite measurements, including the GPM Core Observatory Microwave Imager which is considered the standard for other included satellites. In addition to active and passive microwave sensors, IMERG estimates include Infrared sensors, satellite-based radar, and precipitation gauge adjustments. The gauges are used for monthly bias correction (Huffman et al. 2020). There are 3 IMERG products, Early, Late, and Final, of which we use the Early (~4 hour latency) and the Final (~3.5 month latency) in this study. The IMERG-Early product is available much more quickly than the IMERG-Final, but as a result some of the satellite retrievals are not included because they have not yet arrived, and it cannot take advantance of some processing steps or monthly gauge correction </w:t>
       </w:r>
-      <w:commentRangeStart w:id="29"/>
+      <w:commentRangeStart w:id="23"/>
       <w:r>
         <w:t xml:space="preserve">(O </w:t>
       </w:r>
-      <w:commentRangeEnd w:id="29"/>
+      <w:commentRangeEnd w:id="23"/>
       <w:r>
         <w:rPr>
           <w:rStyle w:val="CommentReference"/>
         </w:rPr>
-        <w:commentReference w:id="29"/>
-      </w:r>
-      <w:r>
-        <w:t xml:space="preserve">et al. 2017). IMERG-Final is recommended for research applications as being the most accurate, but would not be useful for predicting landslides in a timely fashion (Huffman et al. 2020). Since IMERG products use the GPM active and passive microwave data as a standard with little-to-no information from gauges, they are fundamentally different from many other precipitation products available. IMERG-Early also has extremely </w:t>
-      </w:r>
-      <w:del w:id="30" w:author="Badger, Andrew M. (GSFC-617.0)[UNIVERSITIES SPACE RESEARCH ASSOCIATION]" w:date="2020-11-17T12:30:00Z">
-        <w:r>
-          <w:delText xml:space="preserve">small </w:delText>
-        </w:r>
-      </w:del>
-      <w:ins w:id="31" w:author="Badger, Andrew M. (GSFC-617.0)[UNIVERSITIES SPACE RESEARCH ASSOCIATION]" w:date="2020-11-17T12:30:00Z">
-        <w:r>
-          <w:t xml:space="preserve">low </w:t>
-        </w:r>
-      </w:ins>
-      <w:r>
-        <w:t>latency, making it the most suitable among the products explored here for operational landslide modeling in the context of near real-time data availability.</w:t>
+        <w:commentReference w:id="23"/>
+      </w:r>
+      <w:r>
+        <w:t>et al. 2017). IMERG-Final is recommended for research applications as being the most accurate, but would not be useful for predicting landslides in a timely fashion (Huffman et al. 2020). Since IMERG products use the GPM active and passive microwave data as a standard with little-to-no information from gauges, they are fundamentally different from many other precipitation products available. IMERG-Early also has extremely low latency, making it the most suitable among the products explored here for operational landslide modeling in the context of near real-time data availability.</w:t>
       </w:r>
     </w:p>
     <w:p>
       <w:pPr>
         <w:pStyle w:val="TableCaption"/>
       </w:pPr>
-      <w:bookmarkStart w:id="32" w:name="tbl:products"/>
-      <w:commentRangeStart w:id="33"/>
+      <w:bookmarkStart w:id="24" w:name="tbl:products"/>
+      <w:commentRangeStart w:id="25"/>
       <w:r>
         <w:t>Table 1: 3 The four precipitation products included in the comparison, representing gauge-, radar-, and satellite-based measurements</w:t>
       </w:r>
-      <w:commentRangeEnd w:id="33"/>
+      <w:commentRangeEnd w:id="25"/>
       <w:r>
         <w:rPr>
           <w:rStyle w:val="CommentReference"/>
           <w:i w:val="0"/>
         </w:rPr>
-        <w:commentReference w:id="33"/>
+        <w:commentReference w:id="25"/>
       </w:r>
     </w:p>
     <w:tbl>
@@ -828,9 +755,9 @@
         <w:tblCaption w:val="Table 1: 3 The four precipitation products included in the comparison, representing gauge-, radar-, and satellite-based measurements"/>
       </w:tblPr>
       <w:tblGrid>
-        <w:gridCol w:w="2327"/>
-        <w:gridCol w:w="3250"/>
-        <w:gridCol w:w="1361"/>
+        <w:gridCol w:w="2320"/>
+        <w:gridCol w:w="3256"/>
+        <w:gridCol w:w="1362"/>
         <w:gridCol w:w="1328"/>
         <w:gridCol w:w="1094"/>
       </w:tblGrid>
@@ -937,16 +864,11 @@
               <w:lastRenderedPageBreak/>
               <w:t>run (IMERG-Early</w:t>
             </w:r>
-            <w:ins w:id="34" w:author="Badger, Andrew M. (GSFC-617.0)[UNIVERSITIES SPACE RESEARCH ASSOCIATION]" w:date="2020-11-17T12:32:00Z">
+            <w:ins w:id="26" w:author="Badger, Andrew M. (GSFC-617.0)[UNIVERSITIES SPACE RESEARCH ASSOCIATION]" w:date="2020-11-17T12:32:00Z">
               <w:r>
                 <w:t xml:space="preserve">; </w:t>
               </w:r>
             </w:ins>
-            <w:del w:id="35" w:author="Badger, Andrew M. (GSFC-617.0)[UNIVERSITIES SPACE RESEARCH ASSOCIATION]" w:date="2020-11-17T12:32:00Z">
-              <w:r>
-                <w:delText>)(</w:delText>
-              </w:r>
-            </w:del>
             <w:r>
               <w:t>Hou et al. 2014)</w:t>
             </w:r>
@@ -1045,16 +967,11 @@
             <w:r>
               <w:t>Integrated Multi-satellitE Retrievals for Global precipitation measurement (IMERG-Final</w:t>
             </w:r>
-            <w:ins w:id="36" w:author="Badger, Andrew M. (GSFC-617.0)[UNIVERSITIES SPACE RESEARCH ASSOCIATION]" w:date="2020-11-17T12:32:00Z">
+            <w:ins w:id="27" w:author="Badger, Andrew M. (GSFC-617.0)[UNIVERSITIES SPACE RESEARCH ASSOCIATION]" w:date="2020-11-17T12:32:00Z">
               <w:r>
                 <w:t xml:space="preserve">; </w:t>
               </w:r>
             </w:ins>
-            <w:del w:id="37" w:author="Badger, Andrew M. (GSFC-617.0)[UNIVERSITIES SPACE RESEARCH ASSOCIATION]" w:date="2020-11-17T12:32:00Z">
-              <w:r>
-                <w:delText>)(</w:delText>
-              </w:r>
-            </w:del>
             <w:r>
               <w:t>Hou et al. 2014)</w:t>
             </w:r>
@@ -1152,16 +1069,11 @@
             <w:r>
               <w:t>Multi-Radar Multi-Sensor (MRMS</w:t>
             </w:r>
-            <w:ins w:id="38" w:author="Badger, Andrew M. (GSFC-617.0)[UNIVERSITIES SPACE RESEARCH ASSOCIATION]" w:date="2020-11-17T12:32:00Z">
+            <w:ins w:id="28" w:author="Badger, Andrew M. (GSFC-617.0)[UNIVERSITIES SPACE RESEARCH ASSOCIATION]" w:date="2020-11-17T12:32:00Z">
               <w:r>
                 <w:t xml:space="preserve">; </w:t>
               </w:r>
             </w:ins>
-            <w:del w:id="39" w:author="Badger, Andrew M. (GSFC-617.0)[UNIVERSITIES SPACE RESEARCH ASSOCIATION]" w:date="2020-11-17T12:32:00Z">
-              <w:r>
-                <w:delText>) (</w:delText>
-              </w:r>
-            </w:del>
             <w:r>
               <w:t>Zhang et al. 2015)</w:t>
             </w:r>
@@ -1346,12 +1258,12 @@
       <w:pPr>
         <w:pStyle w:val="Heading2"/>
       </w:pPr>
-      <w:bookmarkStart w:id="40" w:name="sec:compute_storms"/>
-      <w:bookmarkEnd w:id="32"/>
+      <w:bookmarkStart w:id="29" w:name="sec:compute_storms"/>
+      <w:bookmarkEnd w:id="24"/>
       <w:r>
         <w:t>Precipitation inter-comparison and computation of storm characteristics</w:t>
       </w:r>
-      <w:bookmarkEnd w:id="40"/>
+      <w:bookmarkEnd w:id="29"/>
     </w:p>
     <w:p>
       <w:pPr>
@@ -1360,16 +1272,16 @@
       <w:r>
         <w:t>For each of the above precipitation products, data were extracted for the nearest grid location for the period between May 2015 (the earliest date MRMS data are available) and May 2020 (</w:t>
       </w:r>
-      <w:commentRangeStart w:id="41"/>
+      <w:commentRangeStart w:id="30"/>
       <w:r>
         <w:t>the latest release of IMERG-Final data</w:t>
       </w:r>
-      <w:commentRangeEnd w:id="41"/>
+      <w:commentRangeEnd w:id="30"/>
       <w:r>
         <w:rPr>
           <w:rStyle w:val="CommentReference"/>
         </w:rPr>
-        <w:commentReference w:id="41"/>
+        <w:commentReference w:id="30"/>
       </w:r>
       <w:r>
         <w:t>). A minimum threshold of 1 mm was applied to the precipitation data to reduce noise. The data were then split into storm events, where a gap of at least 24 hours was considered to mark the end of one storm and the beginning of the next.</w:t>
@@ -1392,26 +1304,18 @@
         <w:pStyle w:val="BodyText"/>
       </w:pPr>
       <w:r>
-        <w:t>To facilitate comparison of storm characteristics within a single over-arching framework, the return period of the landslide-triggering storms was also computed using the NOAA precipitation atlas frequency estimations (US Department of Commerce 2013)</w:t>
-      </w:r>
-      <w:del w:id="42" w:author="Badger, Andrew M. (GSFC-617.0)[UNIVERSITIES SPACE RESEARCH ASSOCIATION]" w:date="2020-11-17T12:35:00Z">
-        <w:r>
-          <w:delText>N</w:delText>
-        </w:r>
-      </w:del>
-      <w:r>
-        <w:t>. The NOAA atlas provides return periods for discrete precipitation durations, namely 1, 2, 3, 6, 12, 24, 48, 72, 96, and 168 hours. In order to define a consistent return period for each storm, we used the maximum precipitation value for each applicable NOAA atlas duration rather than attempting to round the storm duration to one of the NOAA atlas durations which might have artificially lowered the return periods. For example, for the 3-hour duration, cumulative 3-hour precipitation totals were calculated for each time step of the storm, and the maximum value chosen. The return period for this maximum value was then looked up in the NOAA atlas. We then selected the maximum return period from among the 10 possible durations noted above for each landslide. This procedure ensured that we used the maximum applicable return period available from the NOAA atlas that occurred during each landslide-triggering storm.</w:t>
+        <w:t>To facilitate comparison of storm characteristics within a single over-arching framework, the return period of the landslide-triggering storms was also computed using the NOAA precipitation atlas frequency estimations (US Department of Commerce 2013). The NOAA atlas provides return periods for discrete precipitation durations, namely 1, 2, 3, 6, 12, 24, 48, 72, 96, and 168 hours. In order to define a consistent return period for each storm, we used the maximum precipitation value for each applicable NOAA atlas duration rather than attempting to round the storm duration to one of the NOAA atlas durations which might have artificially lowered the return periods. For example, for the 3-hour duration, cumulative 3-hour precipitation totals were calculated for each time step of the storm, and the maximum value chosen. The return period for this maximum value was then looked up in the NOAA atlas. We then selected the maximum return period from among the 10 possible durations noted above for each landslide. This procedure ensured that we used the maximum applicable return period available from the NOAA atlas that occurred during each landslide-triggering storm.</w:t>
       </w:r>
     </w:p>
     <w:p>
       <w:pPr>
         <w:pStyle w:val="Heading2"/>
       </w:pPr>
-      <w:bookmarkStart w:id="43" w:name="sec:compute_idt_scores"/>
+      <w:bookmarkStart w:id="31" w:name="sec:compute_idt_scores"/>
       <w:r>
         <w:t>Performance of intensity-duration thresholds using different precipitation products</w:t>
       </w:r>
-      <w:bookmarkEnd w:id="43"/>
+      <w:bookmarkEnd w:id="31"/>
     </w:p>
     <w:p>
       <w:pPr>
@@ -1427,8 +1331,8 @@
           </w:rPr>
           <m:t>I=</m:t>
         </m:r>
-        <w:commentRangeStart w:id="44"/>
-        <w:commentRangeEnd w:id="44"/>
+        <w:commentRangeStart w:id="32"/>
+        <w:commentRangeEnd w:id="32"/>
         <m:r>
           <m:rPr>
             <m:sty m:val="p"/>
@@ -1436,7 +1340,7 @@
           <w:rPr>
             <w:rStyle w:val="CommentReference"/>
           </w:rPr>
-          <w:commentReference w:id="44"/>
+          <w:commentReference w:id="32"/>
         </m:r>
         <m:r>
           <w:rPr>
@@ -1473,38 +1377,30 @@
       <w:r>
         <w:t xml:space="preserve">, where </w:t>
       </w:r>
-      <w:commentRangeStart w:id="45"/>
-      <w:r>
-        <w:t xml:space="preserve">I </w:t>
-      </w:r>
-      <w:proofErr w:type="gramStart"/>
-      <w:r>
-        <w:t>is</w:t>
-      </w:r>
-      <w:proofErr w:type="gramEnd"/>
-      <w:r>
-        <w:t xml:space="preserve"> intensity and D is duration</w:t>
-      </w:r>
-      <w:commentRangeEnd w:id="45"/>
+      <w:commentRangeStart w:id="33"/>
+      <w:r>
+        <w:t>I is intensity and D is duration</w:t>
+      </w:r>
+      <w:commentRangeEnd w:id="33"/>
       <w:r>
         <w:rPr>
           <w:rStyle w:val="CommentReference"/>
         </w:rPr>
-        <w:commentReference w:id="45"/>
+        <w:commentReference w:id="33"/>
       </w:r>
       <w:r>
         <w:t xml:space="preserve">), where either raw or normalized intensities above the threshold predict the occurance of a landslide (Segoni et al. 2014). Thresholds have been calculated under different climates and over multiple scales, including globally (Scheevel et al. 2017, </w:t>
       </w:r>
-      <w:commentRangeStart w:id="46"/>
+      <w:commentRangeStart w:id="34"/>
       <w:r>
         <w:t xml:space="preserve">[@caineRainfallIntensityDuration1980], [@kirschbaumAdvancesLandslideNowcasting2012]). Three thresholds for this study (Caine 1980, [@cannonWildfirerelatedDebrisFlow2005], [@guzzettiRainfallThresholdsInitiation2007]) </w:t>
       </w:r>
-      <w:commentRangeEnd w:id="46"/>
+      <w:commentRangeEnd w:id="34"/>
       <w:r>
         <w:rPr>
           <w:rStyle w:val="CommentReference"/>
         </w:rPr>
-        <w:commentReference w:id="46"/>
+        <w:commentReference w:id="34"/>
       </w:r>
       <w:r>
         <w:t>were obtained from a review by Guzzetti et al. (2008). Thresholds were used on applicable subsets of the data based on climate or other conditions. For example, a threshold for “mild, marine west coast climates” was only used on data west of longitude 155W. For each threshold-product combination, we computed a hit ratio (correctly predicted landslides over the total number of landslides) and a false alarm ratio (incorrectly predicted landslides over the total number of non-landslides)</w:t>
@@ -1514,21 +1410,21 @@
       <w:pPr>
         <w:pStyle w:val="Heading1"/>
       </w:pPr>
-      <w:bookmarkStart w:id="47" w:name="sec:results"/>
+      <w:bookmarkStart w:id="35" w:name="sec:results"/>
       <w:r>
         <w:t>Results</w:t>
       </w:r>
-      <w:bookmarkEnd w:id="47"/>
+      <w:bookmarkEnd w:id="35"/>
     </w:p>
     <w:p>
       <w:pPr>
         <w:pStyle w:val="Heading2"/>
       </w:pPr>
-      <w:bookmarkStart w:id="48" w:name="precipitation-pre-landslide-time-series"/>
+      <w:bookmarkStart w:id="36" w:name="precipitation-pre-landslide-time-series"/>
       <w:r>
         <w:t>Precipitation pre-landslide time series</w:t>
       </w:r>
-      <w:bookmarkEnd w:id="48"/>
+      <w:bookmarkEnd w:id="36"/>
     </w:p>
     <w:p>
       <w:pPr>
@@ -1548,23 +1444,15 @@
         <w:t>annual</w:t>
       </w:r>
       <w:r>
-        <w:t xml:space="preserve"> error in depth reported for products of the same category by Sun et al. (2018). This could be because using products from different categories introduces much more variability, or that the large landslide-triggering storms have a greater potential for error by virtue of containing more depth overall than other storms</w:t>
-      </w:r>
-      <w:del w:id="49" w:author="Badger, Andrew M. (GSFC-617.0)[UNIVERSITIES SPACE RESEARCH ASSOCIATION]" w:date="2020-11-17T12:41:00Z">
-        <w:r>
-          <w:delText>)</w:delText>
-        </w:r>
-      </w:del>
-      <w:r>
-        <w:t>.</w:t>
+        <w:t xml:space="preserve"> error in depth reported for products of the same category by Sun et al. (2018). This could be because using products from different categories introduces much more variability, or that the large landslide-triggering storms have a greater potential for error by virtue of containing more depth overall than other storms.</w:t>
       </w:r>
     </w:p>
     <w:p>
       <w:pPr>
         <w:pStyle w:val="CaptionedFigure"/>
       </w:pPr>
-      <w:bookmarkStart w:id="50" w:name="fig:cumulative"/>
-      <w:commentRangeStart w:id="51"/>
+      <w:bookmarkStart w:id="37" w:name="fig:cumulative"/>
+      <w:commentRangeStart w:id="38"/>
       <w:r>
         <w:rPr>
           <w:noProof/>
@@ -1611,13 +1499,13 @@
           </wp:inline>
         </w:drawing>
       </w:r>
-      <w:bookmarkEnd w:id="50"/>
-      <w:commentRangeEnd w:id="51"/>
+      <w:bookmarkEnd w:id="37"/>
+      <w:commentRangeEnd w:id="38"/>
       <w:r>
         <w:rPr>
           <w:rStyle w:val="CommentReference"/>
         </w:rPr>
-        <w:commentReference w:id="51"/>
+        <w:commentReference w:id="38"/>
       </w:r>
     </w:p>
     <w:p>
@@ -1653,7 +1541,7 @@
       <w:pPr>
         <w:pStyle w:val="CaptionedFigure"/>
       </w:pPr>
-      <w:bookmarkStart w:id="52" w:name="fig:bias_variability"/>
+      <w:bookmarkStart w:id="39" w:name="fig:bias_variability"/>
       <w:r>
         <w:rPr>
           <w:noProof/>
@@ -1700,7 +1588,7 @@
           </wp:inline>
         </w:drawing>
       </w:r>
-      <w:bookmarkEnd w:id="52"/>
+      <w:bookmarkEnd w:id="39"/>
     </w:p>
     <w:p>
       <w:pPr>
@@ -1715,17 +1603,17 @@
         </w:rPr>
         <w:t>Relative magnitude of precipitation products on the day of the landslide</w:t>
       </w:r>
-      <w:commentRangeStart w:id="53"/>
+      <w:commentRangeStart w:id="40"/>
       <w:r>
         <w:t>: Rank among all products for the day</w:t>
       </w:r>
-      <w:commentRangeEnd w:id="53"/>
+      <w:commentRangeEnd w:id="40"/>
       <w:r>
         <w:rPr>
           <w:rStyle w:val="CommentReference"/>
           <w:i w:val="0"/>
         </w:rPr>
-        <w:commentReference w:id="53"/>
+        <w:commentReference w:id="40"/>
       </w:r>
       <w:r>
         <w:t>, and z-score of precipitation as measured by each product for each of 228 events. Metrics are divided by the day of the landslide and the rest of the daysin the</w:t>
@@ -1738,16 +1626,16 @@
       <w:r>
         <w:t xml:space="preserve">Fig. 4 shows the characteristics of the landslide-triggering storms plotted against the ensemble mean of all the products by landslide event. Included are values for all the landslide sites and for the verified locations alone. The IMERG products generally report higher peak hourly intensities, which is likely at least partially due to the shorter 30-minute time step. However, the higher peak intensities are more clearly reflected in longer return periods, which are based on hourly durations or longer for comparison with the NOAA Atlas. MRMS and NLDAS-2 </w:t>
       </w:r>
-      <w:commentRangeStart w:id="54"/>
+      <w:commentRangeStart w:id="41"/>
       <w:r>
         <w:t xml:space="preserve">seem </w:t>
       </w:r>
-      <w:commentRangeEnd w:id="54"/>
+      <w:commentRangeEnd w:id="41"/>
       <w:r>
         <w:rPr>
           <w:rStyle w:val="CommentReference"/>
         </w:rPr>
-        <w:commentReference w:id="54"/>
+        <w:commentReference w:id="41"/>
       </w:r>
       <w:r>
         <w:t>to have even lower return periods among the verified locations, suggesting that these products have difficulty detecting high return period precipitation consistently.</w:t>
@@ -1766,7 +1654,7 @@
       <w:pPr>
         <w:pStyle w:val="CaptionedFigure"/>
       </w:pPr>
-      <w:bookmarkStart w:id="55" w:name="fig:scatter"/>
+      <w:bookmarkStart w:id="42" w:name="fig:scatter"/>
       <w:r>
         <w:rPr>
           <w:noProof/>
@@ -1813,7 +1701,7 @@
           </wp:inline>
         </w:drawing>
       </w:r>
-      <w:bookmarkEnd w:id="55"/>
+      <w:bookmarkEnd w:id="42"/>
     </w:p>
     <w:p>
       <w:pPr>
@@ -1850,29 +1738,22 @@
       <w:r>
         <w:t xml:space="preserve">Fig. 5 shows the precipitation on intensity/duration axes with three intensity-duration thresholds plotted over them. </w:t>
       </w:r>
-      <w:del w:id="56" w:author="Badger, Andrew M. (GSFC-617.0)[UNIVERSITIES SPACE RESEARCH ASSOCIATION]" w:date="2020-11-17T12:49:00Z">
-        <w:r>
-          <w:delText>Tbl. 2, tbl. 3 and tbl. 4</w:delText>
-        </w:r>
-      </w:del>
-      <w:ins w:id="57" w:author="Badger, Andrew M. (GSFC-617.0)[UNIVERSITIES SPACE RESEARCH ASSOCIATION]" w:date="2020-11-17T12:49:00Z">
-        <w:r>
-          <w:t>Tables 2, 3 and 4</w:t>
-        </w:r>
-      </w:ins>
+      <w:r>
+        <w:t>Tables 2, 3 and 4</w:t>
+      </w:r>
       <w:r>
         <w:t xml:space="preserve"> summarize the performance of each threshold. The choice of threshold does not appear to make a large difference in this context, since the models are very similar when compared to the variation in precipitation data across sites and among products. </w:t>
       </w:r>
-      <w:commentRangeStart w:id="58"/>
+      <w:commentRangeStart w:id="43"/>
       <w:r>
         <w:t>These models tend to perform better using MRMS or NLDAS-2 data than using either IMERG product, with hit ratios of 0.88 and 0.76 rather than 0.70 and 0.68 among the verified landslide locations. All products perform better when using only the verified landslide sites.</w:t>
       </w:r>
-      <w:commentRangeEnd w:id="58"/>
+      <w:commentRangeEnd w:id="43"/>
       <w:r>
         <w:rPr>
           <w:rStyle w:val="CommentReference"/>
         </w:rPr>
-        <w:commentReference w:id="58"/>
+        <w:commentReference w:id="43"/>
       </w:r>
     </w:p>
     <w:p>
@@ -1882,21 +1763,21 @@
       <w:r>
         <w:t xml:space="preserve">The precipitation products are examined in the context of landslide triggering thresholds in </w:t>
       </w:r>
-      <w:commentRangeStart w:id="59"/>
+      <w:commentRangeStart w:id="44"/>
       <w:r>
         <w:t>Fig. 6</w:t>
       </w:r>
-      <w:commentRangeEnd w:id="59"/>
+      <w:commentRangeEnd w:id="44"/>
       <w:r>
         <w:rPr>
           <w:rStyle w:val="CommentReference"/>
         </w:rPr>
-        <w:commentReference w:id="59"/>
+        <w:commentReference w:id="44"/>
       </w:r>
       <w:r>
         <w:t xml:space="preserve">, which shows the precipitation on intensity vs. duration axes with three intensity-duration thresholds plotted over them, with the performance summarized in Table 2. Interestingly, the choice of intensity-duration threshold does not appear to make a large difference in this context, since the threshold curves are very similar when compared to the variation in precipitation data across sites and among products. </w:t>
       </w:r>
-      <w:commentRangeStart w:id="60"/>
+      <w:commentRangeStart w:id="45"/>
       <w:r>
         <w:t xml:space="preserve">The MRMS or NLDAS-2 products tend to perform better than either IMERG product, with hit ratios of 0.88 and 0.76 rather than 0.70 and 0.68 among the verified landslide locations, respectively. All products </w:t>
       </w:r>
@@ -1904,12 +1785,12 @@
         <w:lastRenderedPageBreak/>
         <w:t>perform better when using only the verified landslide locations relative to the approximate locations.</w:t>
       </w:r>
-      <w:commentRangeEnd w:id="60"/>
+      <w:commentRangeEnd w:id="45"/>
       <w:r>
         <w:rPr>
           <w:rStyle w:val="CommentReference"/>
         </w:rPr>
-        <w:commentReference w:id="60"/>
+        <w:commentReference w:id="45"/>
       </w:r>
     </w:p>
     <w:p>
@@ -1919,7 +1800,7 @@
       <w:r>
         <w:t xml:space="preserve">There is a concentration of long-duration, low-intensity storms around 24 hours for all products that may </w:t>
       </w:r>
-      <w:ins w:id="61" w:author="Badger, Andrew M. (GSFC-617.0)[UNIVERSITIES SPACE RESEARCH ASSOCIATION]" w:date="2020-11-17T12:58:00Z">
+      <w:ins w:id="46" w:author="Badger, Andrew M. (GSFC-617.0)[UNIVERSITIES SPACE RESEARCH ASSOCIATION]" w:date="2020-11-17T12:58:00Z">
         <w:r>
           <w:t xml:space="preserve">be </w:t>
         </w:r>
@@ -1932,7 +1813,7 @@
       <w:pPr>
         <w:pStyle w:val="CaptionedFigure"/>
       </w:pPr>
-      <w:bookmarkStart w:id="62" w:name="fig:intensity_duration"/>
+      <w:bookmarkStart w:id="47" w:name="fig:intensity_duration"/>
       <w:r>
         <w:rPr>
           <w:noProof/>
@@ -1979,7 +1860,7 @@
           </wp:inline>
         </w:drawing>
       </w:r>
-      <w:bookmarkEnd w:id="62"/>
+      <w:bookmarkEnd w:id="47"/>
     </w:p>
     <w:p>
       <w:pPr>
@@ -1993,30 +1874,30 @@
       <w:pPr>
         <w:pStyle w:val="TableCaption"/>
       </w:pPr>
-      <w:bookmarkStart w:id="63" w:name="tbl:threat_guzzetti"/>
-      <w:commentRangeStart w:id="64"/>
+      <w:bookmarkStart w:id="48" w:name="tbl:threat_guzzetti"/>
+      <w:commentRangeStart w:id="49"/>
       <w:r>
         <w:t xml:space="preserve">Table 2: </w:t>
       </w:r>
-      <w:commentRangeEnd w:id="64"/>
+      <w:commentRangeEnd w:id="49"/>
       <w:r>
         <w:rPr>
           <w:rStyle w:val="CommentReference"/>
           <w:i w:val="0"/>
         </w:rPr>
-        <w:commentReference w:id="64"/>
-      </w:r>
-      <w:commentRangeStart w:id="65"/>
+        <w:commentReference w:id="49"/>
+      </w:r>
+      <w:commentRangeStart w:id="50"/>
       <w:r>
         <w:t>Threat score, hit ratio, and false alarm ratio for each product and the Guzzetti et al. (2007) intensity-duration threshold</w:t>
       </w:r>
-      <w:commentRangeEnd w:id="65"/>
+      <w:commentRangeEnd w:id="50"/>
       <w:r>
         <w:rPr>
           <w:rStyle w:val="CommentReference"/>
           <w:i w:val="0"/>
         </w:rPr>
-        <w:commentReference w:id="65"/>
+        <w:commentReference w:id="50"/>
       </w:r>
     </w:p>
     <w:tbl>
@@ -2027,12 +1908,12 @@
         <w:tblCaption w:val="Table 2: Threat score, hit ratio, and false alarm ratio for each product and the Guzzetti et al. (2007) intensity-duration threshold"/>
       </w:tblPr>
       <w:tblGrid>
-        <w:gridCol w:w="3013"/>
+        <w:gridCol w:w="2049"/>
         <w:gridCol w:w="1034"/>
         <w:gridCol w:w="663"/>
-        <w:gridCol w:w="1528"/>
-        <w:gridCol w:w="1120"/>
-        <w:gridCol w:w="2002"/>
+        <w:gridCol w:w="953"/>
+        <w:gridCol w:w="1145"/>
+        <w:gridCol w:w="2089"/>
       </w:tblGrid>
       <w:tr>
         <w:tc>
@@ -2159,16 +2040,16 @@
             <w:pPr>
               <w:pStyle w:val="Compact"/>
             </w:pPr>
-            <w:commentRangeStart w:id="66"/>
+            <w:commentRangeStart w:id="51"/>
             <w:r>
               <w:t xml:space="preserve">GPM </w:t>
             </w:r>
-            <w:commentRangeEnd w:id="66"/>
+            <w:commentRangeEnd w:id="51"/>
             <w:r>
               <w:rPr>
                 <w:rStyle w:val="CommentReference"/>
               </w:rPr>
-              <w:commentReference w:id="66"/>
+              <w:commentReference w:id="51"/>
             </w:r>
             <w:r>
               <w:t>IMERG Early</w:t>
@@ -2196,7 +2077,7 @@
             <w:pPr>
               <w:pStyle w:val="Compact"/>
             </w:pPr>
-            <w:commentRangeStart w:id="67"/>
+            <w:commentRangeStart w:id="52"/>
             <w:r>
               <w:t>114</w:t>
             </w:r>
@@ -2213,12 +2094,12 @@
             <w:r>
               <w:t>62</w:t>
             </w:r>
-            <w:commentRangeEnd w:id="67"/>
+            <w:commentRangeEnd w:id="52"/>
             <w:r>
               <w:rPr>
                 <w:rStyle w:val="CommentReference"/>
               </w:rPr>
-              <w:commentReference w:id="67"/>
+              <w:commentReference w:id="52"/>
             </w:r>
           </w:p>
         </w:tc>
@@ -2787,8 +2668,8 @@
       <w:pPr>
         <w:pStyle w:val="TableCaption"/>
       </w:pPr>
-      <w:bookmarkStart w:id="68" w:name="tbl:threat_cannon"/>
-      <w:bookmarkEnd w:id="63"/>
+      <w:bookmarkStart w:id="53" w:name="tbl:threat_cannon"/>
+      <w:bookmarkEnd w:id="48"/>
       <w:r>
         <w:t>Table 3: Threat score, hit ratio, and false alarm ratio for each product and the Cannon et al. (2008) intensity-duration threshold for burned areas. Since most of these sites were not burned, this threshold tends to capture more false alarms</w:t>
       </w:r>
@@ -3541,8 +3422,8 @@
       <w:pPr>
         <w:pStyle w:val="TableCaption"/>
       </w:pPr>
-      <w:bookmarkStart w:id="69" w:name="tbl:threat_clarizia"/>
-      <w:bookmarkEnd w:id="68"/>
+      <w:bookmarkStart w:id="54" w:name="tbl:threat_clarizia"/>
+      <w:bookmarkEnd w:id="53"/>
       <w:r>
         <w:t>Table 4: Threat score, hit ratio, and false alarm ratio for each product and the Clarizia, Gullà, and Sorbino (1996) intensity-duration threshold.</w:t>
       </w:r>
@@ -4295,12 +4176,12 @@
       <w:pPr>
         <w:pStyle w:val="Heading1"/>
       </w:pPr>
-      <w:bookmarkStart w:id="70" w:name="discussion"/>
-      <w:bookmarkEnd w:id="69"/>
+      <w:bookmarkStart w:id="55" w:name="discussion"/>
+      <w:bookmarkEnd w:id="54"/>
       <w:r>
         <w:t>Discussion</w:t>
       </w:r>
-      <w:bookmarkEnd w:id="70"/>
+      <w:bookmarkEnd w:id="55"/>
     </w:p>
     <w:p>
       <w:pPr>
@@ -4342,12 +4223,12 @@
       <w:pPr>
         <w:pStyle w:val="Heading1"/>
       </w:pPr>
-      <w:bookmarkStart w:id="71" w:name="conclusion"/>
+      <w:bookmarkStart w:id="56" w:name="conclusion"/>
       <w:r>
         <w:lastRenderedPageBreak/>
         <w:t>Conclusion</w:t>
       </w:r>
-      <w:bookmarkEnd w:id="71"/>
+      <w:bookmarkEnd w:id="56"/>
     </w:p>
     <w:p>
       <w:pPr>
@@ -4372,17 +4253,9 @@
       <w:r>
         <w:t xml:space="preserve">Using the methods of this study, those practitioners attempting to use intensity-duration thresholds as operation landslide models would do well to select a product like MRMS that has extremely low latency and performs well at identifying landslides. None of the products </w:t>
       </w:r>
-      <w:del w:id="72" w:author="Badger, Andrew M. (GSFC-617.0)[UNIVERSITIES SPACE RESEARCH ASSOCIATION]" w:date="2020-11-17T13:09:00Z">
+      <w:ins w:id="57" w:author="Badger, Andrew M. (GSFC-617.0)[UNIVERSITIES SPACE RESEARCH ASSOCIATION]" w:date="2020-11-17T13:09:00Z">
         <w:r>
-          <w:delText xml:space="preserve">was </w:delText>
-        </w:r>
-      </w:del>
-      <w:ins w:id="73" w:author="Badger, Andrew M. (GSFC-617.0)[UNIVERSITIES SPACE RESEARCH ASSOCIATION]" w:date="2020-11-17T13:09:00Z">
-        <w:r>
-          <w:t>were</w:t>
-        </w:r>
-        <w:r>
-          <w:t xml:space="preserve"> </w:t>
+          <w:t xml:space="preserve">were </w:t>
         </w:r>
       </w:ins>
       <w:r>
@@ -4393,18 +4266,18 @@
       <w:pPr>
         <w:pStyle w:val="Heading1"/>
       </w:pPr>
-      <w:bookmarkStart w:id="74" w:name="bibliography"/>
+      <w:bookmarkStart w:id="58" w:name="bibliography"/>
       <w:r>
         <w:t>Bibliography</w:t>
       </w:r>
-      <w:bookmarkEnd w:id="74"/>
+      <w:bookmarkEnd w:id="58"/>
     </w:p>
     <w:p>
       <w:pPr>
         <w:pStyle w:val="Bibliography"/>
       </w:pPr>
-      <w:bookmarkStart w:id="75" w:name="ref-adlerVersion2GlobalPrecipitation2003"/>
-      <w:bookmarkStart w:id="76" w:name="refs"/>
+      <w:bookmarkStart w:id="59" w:name="ref-adlerVersion2GlobalPrecipitation2003"/>
+      <w:bookmarkStart w:id="60" w:name="refs"/>
       <w:r>
         <w:t xml:space="preserve">Adler, Robert F., George J. Huffman, Alfred Chang, Ralph Ferraro, Ping-Ping Xie, John Janowiak, Bruno Rudolf, et al. 2003. “The Version-2 Global Precipitation Climatology Project (GPCP) Monthly Precipitation Analysis (1979Present).” </w:t>
       </w:r>
@@ -4446,8 +4319,8 @@
       <w:pPr>
         <w:pStyle w:val="Bibliography"/>
       </w:pPr>
-      <w:bookmarkStart w:id="77" w:name="X24fc2a84a4ae6512365625e206c6bb0883c4ed4"/>
-      <w:bookmarkEnd w:id="75"/>
+      <w:bookmarkStart w:id="61" w:name="X24fc2a84a4ae6512365625e206c6bb0883c4ed4"/>
+      <w:bookmarkEnd w:id="59"/>
       <w:r>
         <w:t xml:space="preserve">Adler, Robert F, Christopher Kidd, Grant Petty, Mark Morissey, and H Michael Goodman. 2001. “Intercomparison of Global Precipitation Products: The Third Precipitation Intercomparison Project (PIP-3).” </w:t>
       </w:r>
@@ -4465,8 +4338,8 @@
       <w:pPr>
         <w:pStyle w:val="Bibliography"/>
       </w:pPr>
-      <w:bookmarkStart w:id="78" w:name="X22b47a3cde1969dd2b516b7a05df72f80c6983f"/>
-      <w:bookmarkEnd w:id="77"/>
+      <w:bookmarkStart w:id="62" w:name="X22b47a3cde1969dd2b516b7a05df72f80c6983f"/>
+      <w:bookmarkEnd w:id="61"/>
       <w:r>
         <w:lastRenderedPageBreak/>
         <w:t xml:space="preserve">AghaKouchak, A., A. Behrangi, S. Sorooshian, K. Hsu, and E. Amitai. 2011. “Evaluation of Satellite-Retrieved Extreme Precipitation Rates Across the Central United States.” </w:t>
@@ -4509,8 +4382,8 @@
       <w:pPr>
         <w:pStyle w:val="Bibliography"/>
       </w:pPr>
-      <w:bookmarkStart w:id="79" w:name="Xfc06607dd742f2425f1febfe9683397263feb54"/>
-      <w:bookmarkEnd w:id="78"/>
+      <w:bookmarkStart w:id="63" w:name="Xfc06607dd742f2425f1febfe9683397263feb54"/>
+      <w:bookmarkEnd w:id="62"/>
       <w:r>
         <w:t xml:space="preserve">Ahmadalipour, Ali, and Hamid Moradkhani. 2017. “Analyzing the Uncertainty of Ensemble-Based Gridded Observations in Land Surface Simulations and Drought Assessment.” </w:t>
       </w:r>
@@ -4552,8 +4425,8 @@
       <w:pPr>
         <w:pStyle w:val="Bibliography"/>
       </w:pPr>
-      <w:bookmarkStart w:id="80" w:name="X0ace58d1d0cbb723034740d1a9211a566c3d7ce"/>
-      <w:bookmarkEnd w:id="79"/>
+      <w:bookmarkStart w:id="64" w:name="X0ace58d1d0cbb723034740d1a9211a566c3d7ce"/>
+      <w:bookmarkEnd w:id="63"/>
       <w:r>
         <w:t xml:space="preserve">Amitai, E., W. Petersen, X. Llort, and S. Vasiloff. 2012. “Multiplatform Comparisons of Rain Intensity for Extreme Precipitation Events.” </w:t>
       </w:r>
@@ -4595,8 +4468,8 @@
       <w:pPr>
         <w:pStyle w:val="Bibliography"/>
       </w:pPr>
-      <w:bookmarkStart w:id="81" w:name="Xdafcc1e4c8c642f64b87041b6d62cfb65328b63"/>
-      <w:bookmarkEnd w:id="80"/>
+      <w:bookmarkStart w:id="65" w:name="Xdafcc1e4c8c642f64b87041b6d62cfb65328b63"/>
+      <w:bookmarkEnd w:id="64"/>
       <w:r>
         <w:t xml:space="preserve">Ashouri, Hamed, Kuo-Lin Hsu, Soroosh Sorooshian, Dan K. Braithwaite, Kenneth R. Knapp, L. Dewayne Cecil, Brian R. Nelson, and Olivier P. Prat. 2015. “PERSIANN-CDR: Daily Precipitation Climate Data Record from Multisatellite Observations for Hydrological and Climate Studies.” </w:t>
       </w:r>
@@ -4638,8 +4511,8 @@
       <w:pPr>
         <w:pStyle w:val="Bibliography"/>
       </w:pPr>
-      <w:bookmarkStart w:id="82" w:name="ref-baoFutureIncreasesExtreme2017"/>
-      <w:bookmarkEnd w:id="81"/>
+      <w:bookmarkStart w:id="66" w:name="ref-baoFutureIncreasesExtreme2017"/>
+      <w:bookmarkEnd w:id="65"/>
       <w:r>
         <w:t xml:space="preserve">Bao, Jiawei, Steven C. Sherwood, Lisa V. Alexander, and Jason P. Evans. 2017. “Future Increases in Extreme Precipitation Exceed Observed Scaling Rates.” </w:t>
       </w:r>
@@ -4681,8 +4554,8 @@
       <w:pPr>
         <w:pStyle w:val="Bibliography"/>
       </w:pPr>
-      <w:bookmarkStart w:id="83" w:name="ref-beckMSWEP3hourly252017"/>
-      <w:bookmarkEnd w:id="82"/>
+      <w:bookmarkStart w:id="67" w:name="ref-beckMSWEP3hourly252017"/>
+      <w:bookmarkEnd w:id="66"/>
       <w:r>
         <w:t xml:space="preserve">Beck, Hylke E., Albert IJM van Dijk, Vincenzo Levizzani, Jaap Schellekens, Diego Miralles, Brecht Martens, and Ad de Roo. 2017. “MSWEP : 3-Hourly 0.25 Global Gridded Precipitation (1979-2015) by Merging Gauge, Satellite, and Reanalysis Data.” </w:t>
       </w:r>
@@ -4724,8 +4597,8 @@
       <w:pPr>
         <w:pStyle w:val="Bibliography"/>
       </w:pPr>
-      <w:bookmarkStart w:id="84" w:name="Xa9325b9b2de7de6107cf0f6f8434d1127ff6d48"/>
-      <w:bookmarkEnd w:id="83"/>
+      <w:bookmarkStart w:id="68" w:name="Xa9325b9b2de7de6107cf0f6f8434d1127ff6d48"/>
+      <w:bookmarkEnd w:id="67"/>
       <w:r>
         <w:t xml:space="preserve">Bousquet, Olivier, and Bradley F. Smull. 2003. “Observations and Impacts of Upstream Blocking During a Widespread Orographic Precipitation Event.” </w:t>
       </w:r>
@@ -4767,8 +4640,8 @@
       <w:pPr>
         <w:pStyle w:val="Bibliography"/>
       </w:pPr>
-      <w:bookmarkStart w:id="85" w:name="ref-caineRainfallIntensityDuration1980"/>
-      <w:bookmarkEnd w:id="84"/>
+      <w:bookmarkStart w:id="69" w:name="ref-caineRainfallIntensityDuration1980"/>
+      <w:bookmarkEnd w:id="68"/>
       <w:r>
         <w:t xml:space="preserve">Caine, Nel. 1980. “The Rainfall Intensity - Duration Control of Shallow Landslides and Debris Flows.” </w:t>
       </w:r>
@@ -4810,8 +4683,8 @@
       <w:pPr>
         <w:pStyle w:val="Bibliography"/>
       </w:pPr>
-      <w:bookmarkStart w:id="86" w:name="ref-cannonWildfirerelatedDebrisFlow2005"/>
-      <w:bookmarkEnd w:id="85"/>
+      <w:bookmarkStart w:id="70" w:name="ref-cannonWildfirerelatedDebrisFlow2005"/>
+      <w:bookmarkEnd w:id="69"/>
       <w:r>
         <w:t xml:space="preserve">Cannon, Susan H, and Joseph E Gartner. 2005. “Wildfire-Related Debris Flow from a Hazards Perspective.” In </w:t>
       </w:r>
@@ -4829,8 +4702,8 @@
       <w:pPr>
         <w:pStyle w:val="Bibliography"/>
       </w:pPr>
-      <w:bookmarkStart w:id="87" w:name="ref-cannonStormRainfallConditions2008"/>
-      <w:bookmarkEnd w:id="86"/>
+      <w:bookmarkStart w:id="71" w:name="ref-cannonStormRainfallConditions2008"/>
+      <w:bookmarkEnd w:id="70"/>
       <w:r>
         <w:t xml:space="preserve">Cannon, Susan H., Joseph E. Gartner, Raymond C. Wilson, James C. Bowers, and Jayme L. Laber. 2008. “Storm Rainfall Conditions for Floods and Debris Flows from Recently Burned Areas in Southwestern Colorado and Southern California.” </w:t>
       </w:r>
@@ -4872,8 +4745,8 @@
       <w:pPr>
         <w:pStyle w:val="Bibliography"/>
       </w:pPr>
-      <w:bookmarkStart w:id="88" w:name="Xbe18813f00c0da937d6d39e0f33694b0cd74983"/>
-      <w:bookmarkEnd w:id="87"/>
+      <w:bookmarkStart w:id="72" w:name="Xbe18813f00c0da937d6d39e0f33694b0cd74983"/>
+      <w:bookmarkEnd w:id="71"/>
       <w:r>
         <w:t xml:space="preserve">Chandrasekar, V., Arthur Hou, Eric Smith, V. N. Bringi, S. A. Rutledge, E. Gorgucci, W. A. Petersen, and Gail Skofronick Jackson. 2008. “Potential Role of Dual-Polarization Radar in the Validation of Satellite Precipitation Measurements: Rationale and Opportunities.” </w:t>
       </w:r>
@@ -4916,8 +4789,8 @@
       <w:pPr>
         <w:pStyle w:val="Bibliography"/>
       </w:pPr>
-      <w:bookmarkStart w:id="89" w:name="X456434b17eab3c5bd02f28ec4c93a0a0380c605"/>
-      <w:bookmarkEnd w:id="88"/>
+      <w:bookmarkStart w:id="73" w:name="X456434b17eab3c5bd02f28ec4c93a0a0380c605"/>
+      <w:bookmarkEnd w:id="72"/>
       <w:r>
         <w:t xml:space="preserve">Chowdhury, Robin, and Phil Flentje. 2002. “Uncertainties in Rainfall-Induced Landslide Hazard.” </w:t>
       </w:r>
@@ -4959,8 +4832,8 @@
       <w:pPr>
         <w:pStyle w:val="Bibliography"/>
       </w:pPr>
-      <w:bookmarkStart w:id="90" w:name="ref-clarizia1996sui"/>
-      <w:bookmarkEnd w:id="89"/>
+      <w:bookmarkStart w:id="74" w:name="ref-clarizia1996sui"/>
+      <w:bookmarkEnd w:id="73"/>
       <w:r>
         <w:t xml:space="preserve">Clarizia, M, G Gullà, and G Sorbino. 1996. “Sui Meccanismi Di Innesco Dei Soil Slip.” In </w:t>
       </w:r>
@@ -4978,8 +4851,8 @@
       <w:pPr>
         <w:pStyle w:val="Bibliography"/>
       </w:pPr>
-      <w:bookmarkStart w:id="91" w:name="Xd71aea473866fbc1fb19defea99db00dd3702d4"/>
-      <w:bookmarkEnd w:id="90"/>
+      <w:bookmarkStart w:id="75" w:name="Xd71aea473866fbc1fb19defea99db00dd3702d4"/>
+      <w:bookmarkEnd w:id="74"/>
       <w:r>
         <w:t xml:space="preserve">Corominas, J, J Moya, and M Hürlimann. 2002. “Landslide Rainfall Triggers in the Spanish Eastern Pyrenees.” In </w:t>
       </w:r>
@@ -4997,8 +4870,8 @@
       <w:pPr>
         <w:pStyle w:val="Bibliography"/>
       </w:pPr>
-      <w:bookmarkStart w:id="92" w:name="Xc3ac73703a04da4fbc7acb4b12b168551879dd6"/>
-      <w:bookmarkEnd w:id="91"/>
+      <w:bookmarkStart w:id="76" w:name="Xc3ac73703a04da4fbc7acb4b12b168551879dd6"/>
+      <w:bookmarkEnd w:id="75"/>
       <w:r>
         <w:t xml:space="preserve">Duchon, C. E., and C. J. Biddle. 2010. “Undercatch of Tipping-Bucket Gauges in High Rain Rate Events.” </w:t>
       </w:r>
@@ -5040,8 +4913,8 @@
       <w:pPr>
         <w:pStyle w:val="Bibliography"/>
       </w:pPr>
-      <w:bookmarkStart w:id="93" w:name="ref-duchonUsingHighSpeedPhotography2014"/>
-      <w:bookmarkEnd w:id="92"/>
+      <w:bookmarkStart w:id="77" w:name="ref-duchonUsingHighSpeedPhotography2014"/>
+      <w:bookmarkEnd w:id="76"/>
       <w:r>
         <w:t xml:space="preserve">Duchon, Claude, Christopher Fiebrich, and David Grimsley. 2014. “Using High-Speed Photography to Study Undercatch in Tipping-Bucket Rain Gauges.” </w:t>
       </w:r>
@@ -5083,8 +4956,8 @@
       <w:pPr>
         <w:pStyle w:val="Bibliography"/>
       </w:pPr>
-      <w:bookmarkStart w:id="94" w:name="ref-ebertMethodsVerifyingSatellite2007"/>
-      <w:bookmarkEnd w:id="93"/>
+      <w:bookmarkStart w:id="78" w:name="ref-ebertMethodsVerifyingSatellite2007"/>
+      <w:bookmarkEnd w:id="77"/>
       <w:r>
         <w:t xml:space="preserve">Ebert, Elizabeth E. 2007. “Methods for Verifying Satellite Precipitation Estimates.” In </w:t>
       </w:r>
@@ -5126,8 +4999,8 @@
       <w:pPr>
         <w:pStyle w:val="Bibliography"/>
       </w:pPr>
-      <w:bookmarkStart w:id="95" w:name="X0675b6b874b9b2a53184ba61730843064d0d3a5"/>
-      <w:bookmarkEnd w:id="94"/>
+      <w:bookmarkStart w:id="79" w:name="X0675b6b874b9b2a53184ba61730843064d0d3a5"/>
+      <w:bookmarkEnd w:id="78"/>
       <w:r>
         <w:t xml:space="preserve">England Jr., John F., Timothy A. Cohn, Beth A. Faber, Jery R. Stedinger, Wilbert O. Thomas Jr., Andrea G. Veilleux, Julie E. Kiang, and Robert R. Mason Jr. 2019. “Guidelines for Determining Flood Flow FrequencyBulletin 17C.” USGS Numbered Series 4-B5. </w:t>
       </w:r>
@@ -5169,8 +5042,8 @@
       <w:pPr>
         <w:pStyle w:val="Bibliography"/>
       </w:pPr>
-      <w:bookmarkStart w:id="96" w:name="ref-fornasieroImpactCombinedBeam2004"/>
-      <w:bookmarkEnd w:id="95"/>
+      <w:bookmarkStart w:id="80" w:name="ref-fornasieroImpactCombinedBeam2004"/>
+      <w:bookmarkEnd w:id="79"/>
       <w:r>
         <w:t xml:space="preserve">Fornasiero, A, R Amorati, P P Alberoni, L Ferraris, and A C Taramasso. 2004. “Impact of Combined Beam Blocking and Anomalous Propagation Correction Algorithms on Radar Data Quality.” </w:t>
       </w:r>
@@ -5188,8 +5061,8 @@
       <w:pPr>
         <w:pStyle w:val="Bibliography"/>
       </w:pPr>
-      <w:bookmarkStart w:id="97" w:name="ref-froudeGlobalFatalLandslide2018"/>
-      <w:bookmarkEnd w:id="96"/>
+      <w:bookmarkStart w:id="81" w:name="ref-froudeGlobalFatalLandslide2018"/>
+      <w:bookmarkEnd w:id="80"/>
       <w:r>
         <w:t xml:space="preserve">Froude, Melanie J., and David N. Petley. 2018. “Global Fatal Landslide Occurrence from 2004 to 2016.” </w:t>
       </w:r>
@@ -5231,8 +5104,8 @@
       <w:pPr>
         <w:pStyle w:val="Bibliography"/>
       </w:pPr>
-      <w:bookmarkStart w:id="98" w:name="X0fcf6a5dd1a29c4ebce2a73d56abcd1bf85ef70"/>
-      <w:bookmarkEnd w:id="97"/>
+      <w:bookmarkStart w:id="82" w:name="X0fcf6a5dd1a29c4ebce2a73d56abcd1bf85ef70"/>
+      <w:bookmarkEnd w:id="81"/>
       <w:r>
         <w:t xml:space="preserve">Gutmann, Ethan, Tom Pruitt, Martyn P. Clark, Levi Brekke, Jeffrey R. Arnold, David A. Raff, and Roy M. Rasmussen. 2014. “An Intercomparison of Statistical Downscaling Methods Used for Water Resource Assessments in the United States.” </w:t>
       </w:r>
@@ -5274,8 +5147,8 @@
       <w:pPr>
         <w:pStyle w:val="Bibliography"/>
       </w:pPr>
-      <w:bookmarkStart w:id="99" w:name="Xc7eb63f93f34892788bf878dc041229441ae627"/>
-      <w:bookmarkEnd w:id="98"/>
+      <w:bookmarkStart w:id="83" w:name="Xc7eb63f93f34892788bf878dc041229441ae627"/>
+      <w:bookmarkEnd w:id="82"/>
       <w:r>
         <w:t xml:space="preserve">Guzzetti, Fausto, Silvia Peruccacci, Mauro Rossi, and Colin P. Stark. 2008. “The Rainfall IntensityDuration Control of Shallow Landslides and Debris Flows: An Update.” </w:t>
       </w:r>
@@ -5317,8 +5190,8 @@
       <w:pPr>
         <w:pStyle w:val="Bibliography"/>
       </w:pPr>
-      <w:bookmarkStart w:id="100" w:name="Xb49f3adf6517656242f19f8e7a1b52361819d2a"/>
-      <w:bookmarkEnd w:id="99"/>
+      <w:bookmarkStart w:id="84" w:name="Xb49f3adf6517656242f19f8e7a1b52361819d2a"/>
+      <w:bookmarkEnd w:id="83"/>
       <w:r>
         <w:lastRenderedPageBreak/>
         <w:t xml:space="preserve">Guzzetti, F., S. Peruccacci, M. Rossi, and C. P. Stark. 2007. “Rainfall Thresholds for the Initiation of Landslides in Central and Southern Europe.” </w:t>
@@ -5361,8 +5234,8 @@
       <w:pPr>
         <w:pStyle w:val="Bibliography"/>
       </w:pPr>
-      <w:bookmarkStart w:id="101" w:name="ref-hennAssessmentDifferencesGridded2018"/>
-      <w:bookmarkEnd w:id="100"/>
+      <w:bookmarkStart w:id="85" w:name="ref-hennAssessmentDifferencesGridded2018"/>
+      <w:bookmarkEnd w:id="84"/>
       <w:r>
         <w:t xml:space="preserve">Henn, Brian, Andrew J. Newman, Ben Livneh, Christopher Daly, and Jessica D. Lundquist. 2018. “An Assessment of Differences in Gridded Precipitation Datasets in Complex Terrain.” </w:t>
       </w:r>
@@ -5404,8 +5277,8 @@
       <w:pPr>
         <w:pStyle w:val="Bibliography"/>
       </w:pPr>
-      <w:bookmarkStart w:id="102" w:name="ref-highlandLandslideHandbookGuide2008"/>
-      <w:bookmarkEnd w:id="101"/>
+      <w:bookmarkStart w:id="86" w:name="ref-highlandLandslideHandbookGuide2008"/>
+      <w:bookmarkEnd w:id="85"/>
       <w:r>
         <w:t>Highland, Lynn, and Peter Bobrowsky. 2008. “The Landslide Handbook: A Guide to Understanding Landslides.” Circular 1325. Circular. Reston, VA: United States Geological Survey.</w:t>
       </w:r>
@@ -5414,8 +5287,8 @@
       <w:pPr>
         <w:pStyle w:val="Bibliography"/>
       </w:pPr>
-      <w:bookmarkStart w:id="103" w:name="X02372d80549607cec7d4c2aae3b242ff55e6c40"/>
-      <w:bookmarkEnd w:id="102"/>
+      <w:bookmarkStart w:id="87" w:name="X02372d80549607cec7d4c2aae3b242ff55e6c40"/>
+      <w:bookmarkEnd w:id="86"/>
       <w:r>
         <w:t xml:space="preserve">Hou, Arthur Y., Ramesh K. Kakar, Steven Neeck, Ardeshir A. Azarbarzin, Christian D. Kummerow, Masahiro Kojima, Riko Oki, Kenji Nakamura, and Toshio Iguchi. 2014. “The Global Precipitation Measurement Mission.” </w:t>
       </w:r>
@@ -5457,8 +5330,8 @@
       <w:pPr>
         <w:pStyle w:val="Bibliography"/>
       </w:pPr>
-      <w:bookmarkStart w:id="104" w:name="Xf310e952cd53bad2ab31993084d261d7d3ed0a0"/>
-      <w:bookmarkEnd w:id="103"/>
+      <w:bookmarkStart w:id="88" w:name="Xf310e952cd53bad2ab31993084d261d7d3ed0a0"/>
+      <w:bookmarkEnd w:id="87"/>
       <w:r>
         <w:t xml:space="preserve">Huffman, George J., David T. Bolvin, Dan Braithwaite, Kuo-Lin Hsu, Robert J. Joyce, Christopher Kidd, Eric J. Nelkin, et al. 2020. “Integrated Multi-Satellite Retrievals for the Global Precipitation Measurement (GPM) Mission (IMERG).” In </w:t>
       </w:r>
@@ -5500,8 +5373,8 @@
       <w:pPr>
         <w:pStyle w:val="Bibliography"/>
       </w:pPr>
-      <w:bookmarkStart w:id="105" w:name="Xbb3b89e4cb618e10abaf9c8ecab8c55d12e2204"/>
-      <w:bookmarkEnd w:id="104"/>
+      <w:bookmarkStart w:id="89" w:name="Xbb3b89e4cb618e10abaf9c8ecab8c55d12e2204"/>
+      <w:bookmarkEnd w:id="88"/>
       <w:r>
         <w:t xml:space="preserve">Huffman, George J., David T. Bolvin, Eric J. Nelkin, David B. Wolff, Robert F. Adler, Guojun Gu, Yang Hong, Kenneth P. Bowman, and Erich F. Stocker. 2007. “The TRMM Multisatellite Precipitation Analysis (TMPA): Quasi-Global, Multiyear, Combined-Sensor Precipitation Estimates at Fine Scales.” </w:t>
       </w:r>
@@ -5543,8 +5416,8 @@
       <w:pPr>
         <w:pStyle w:val="Bibliography"/>
       </w:pPr>
-      <w:bookmarkStart w:id="106" w:name="Xe29344f34581bd41badc92f289c4d5b158c5457"/>
-      <w:bookmarkEnd w:id="105"/>
+      <w:bookmarkStart w:id="90" w:name="Xe29344f34581bd41badc92f289c4d5b158c5457"/>
+      <w:bookmarkEnd w:id="89"/>
       <w:r>
         <w:t xml:space="preserve">Janssen, Emily, Donald J. Wuebbles, Kenneth E. Kunkel, Seth C. Olsen, and Alex Goodman. 2014. “Observational- and Model-Based Trends and Projections of Extreme Precipitation over the Contiguous United States.” </w:t>
       </w:r>
@@ -5586,8 +5459,8 @@
       <w:pPr>
         <w:pStyle w:val="Bibliography"/>
       </w:pPr>
-      <w:bookmarkStart w:id="107" w:name="ref-kiddHowMuchEarth2017"/>
-      <w:bookmarkEnd w:id="106"/>
+      <w:bookmarkStart w:id="91" w:name="ref-kiddHowMuchEarth2017"/>
+      <w:bookmarkEnd w:id="90"/>
       <w:r>
         <w:t xml:space="preserve">Kidd, Chris, Andreas Becker, George J. Huffman, Catherine L. Muller, Paul Joe, Gail Skofronick-Jackson, and Dalia B. Kirschbaum. 2017. “So, How Much of the Earth’s Surface Is Covered by Rain Gauges?” </w:t>
       </w:r>
@@ -5629,8 +5502,8 @@
       <w:pPr>
         <w:pStyle w:val="Bibliography"/>
       </w:pPr>
-      <w:bookmarkStart w:id="108" w:name="ref-kirschbaumGlobalLandslideCatalog2010"/>
-      <w:bookmarkEnd w:id="107"/>
+      <w:bookmarkStart w:id="92" w:name="ref-kirschbaumGlobalLandslideCatalog2010"/>
+      <w:bookmarkEnd w:id="91"/>
       <w:r>
         <w:t xml:space="preserve">Kirschbaum, Dalia Bach, Robert Adler, Yang Hong, Stephanie Hill, and Arthur Lerner-Lam. 2010. “A Global Landslide Catalog for Hazard Applications: Method, Results, and Limitations.” </w:t>
       </w:r>
@@ -5672,8 +5545,8 @@
       <w:pPr>
         <w:pStyle w:val="Bibliography"/>
       </w:pPr>
-      <w:bookmarkStart w:id="109" w:name="X7a86524ce0ab675e4c7c0a1b3effefe2037e7c2"/>
-      <w:bookmarkEnd w:id="108"/>
+      <w:bookmarkStart w:id="93" w:name="X7a86524ce0ab675e4c7c0a1b3effefe2037e7c2"/>
+      <w:bookmarkEnd w:id="92"/>
       <w:r>
         <w:lastRenderedPageBreak/>
         <w:t xml:space="preserve">Kirschbaum, Dalia Bach, Robert Adler, Yang Hong, Sujay Kumar, Christa Peters-Lidard, and Arthur Lerner-Lam. 2012. “Advances in Landslide Nowcasting: Evaluation of a Global and Regional Modeling Approach.” </w:t>
@@ -5716,8 +5589,8 @@
       <w:pPr>
         <w:pStyle w:val="Bibliography"/>
       </w:pPr>
-      <w:bookmarkStart w:id="110" w:name="X874d86fd6a0a6a3d7822d61b2db3e293c2f29d9"/>
-      <w:bookmarkEnd w:id="109"/>
+      <w:bookmarkStart w:id="94" w:name="X874d86fd6a0a6a3d7822d61b2db3e293c2f29d9"/>
+      <w:bookmarkEnd w:id="93"/>
       <w:r>
         <w:t xml:space="preserve">Kirschbaum, Dalia, and Thomas Stanley. 2018. “Satellite-Based Assessment of Rainfall-Triggered Landslide Hazard for Situational Awareness.” </w:t>
       </w:r>
@@ -5759,8 +5632,8 @@
       <w:pPr>
         <w:pStyle w:val="Bibliography"/>
       </w:pPr>
-      <w:bookmarkStart w:id="111" w:name="Xe607d0f7c7495bb41e37044865e80299627a73a"/>
-      <w:bookmarkEnd w:id="110"/>
+      <w:bookmarkStart w:id="95" w:name="Xe607d0f7c7495bb41e37044865e80299627a73a"/>
+      <w:bookmarkEnd w:id="94"/>
       <w:r>
         <w:t xml:space="preserve">Kummerow, Christian, William Barnes, Toshiaki Kozu, James Shiue, and Joanne Simpson. 1998. “The Tropical Rainfall Measuring Mission (TRMM) Sensor Package.” </w:t>
       </w:r>
@@ -5802,8 +5675,8 @@
       <w:pPr>
         <w:pStyle w:val="Bibliography"/>
       </w:pPr>
-      <w:bookmarkStart w:id="112" w:name="Xb072e4af74e8c21c755a02bc0b976a7ba345d37"/>
-      <w:bookmarkEnd w:id="111"/>
+      <w:bookmarkStart w:id="96" w:name="Xb072e4af74e8c21c755a02bc0b976a7ba345d37"/>
+      <w:bookmarkEnd w:id="95"/>
       <w:r>
         <w:t xml:space="preserve">Lockhoff, M., O. Zolina, C. Simmer, and J. Schulz. 2014. “Evaluation of Satellite-Retrieved Extreme Precipitation over Europe Using Gauge Observations.” </w:t>
       </w:r>
@@ -5845,8 +5718,8 @@
       <w:pPr>
         <w:pStyle w:val="Bibliography"/>
       </w:pPr>
-      <w:bookmarkStart w:id="113" w:name="X155ab147f946f1e41a5c2ee434e771bae285540"/>
-      <w:bookmarkEnd w:id="112"/>
+      <w:bookmarkStart w:id="97" w:name="X155ab147f946f1e41a5c2ee434e771bae285540"/>
+      <w:bookmarkEnd w:id="96"/>
       <w:r>
         <w:t xml:space="preserve">Lundquist, Jessica D., Mimi Hughes, Brian Henn, Ethan D. Gutmann, Ben Livneh, Jeff Dozier, and Paul Neiman. 2015. “High-Elevation Precipitation Patterns: Using Snow Measurements to Assess Daily Gridded Datasets Across the Sierra Nevada, California.” </w:t>
       </w:r>
@@ -5888,8 +5761,8 @@
       <w:pPr>
         <w:pStyle w:val="Bibliography"/>
       </w:pPr>
-      <w:bookmarkStart w:id="114" w:name="Xffe951caaf7406289a8da8db4d636c333005121"/>
-      <w:bookmarkEnd w:id="113"/>
+      <w:bookmarkStart w:id="98" w:name="Xffe951caaf7406289a8da8db4d636c333005121"/>
+      <w:bookmarkEnd w:id="97"/>
       <w:r>
         <w:t xml:space="preserve">Manzanas, R., L. K. Amekudzi, K. Preko, S. Herrera, and J. M. Gutiérrez. 2014. “Precipitation Variability and Trends in Ghana: An Intercomparison of Observational and Reanalysis Products.” </w:t>
       </w:r>
@@ -5931,8 +5804,8 @@
       <w:pPr>
         <w:pStyle w:val="Bibliography"/>
       </w:pPr>
-      <w:bookmarkStart w:id="115" w:name="ref-mirusLandslidesUSAOccurrence2020"/>
-      <w:bookmarkEnd w:id="114"/>
+      <w:bookmarkStart w:id="99" w:name="ref-mirusLandslidesUSAOccurrence2020"/>
+      <w:bookmarkEnd w:id="98"/>
       <w:r>
         <w:t xml:space="preserve">Mirus, Benjamin B., Eric S. Jones, Rex L. Baum, Jonathan W. Godt, Stephen Slaughter, Matthew M. Crawford, Jeremy Lancaster, et al. 2020. “Landslides Across the USA: Occurrence, Susceptibility, and Data Limitations.” </w:t>
       </w:r>
@@ -5974,8 +5847,8 @@
       <w:pPr>
         <w:pStyle w:val="Bibliography"/>
       </w:pPr>
-      <w:bookmarkStart w:id="116" w:name="ref-nikahdReviewUncertaintySources2016"/>
-      <w:bookmarkEnd w:id="115"/>
+      <w:bookmarkStart w:id="100" w:name="ref-nikahdReviewUncertaintySources2016"/>
+      <w:bookmarkEnd w:id="99"/>
       <w:r>
         <w:t xml:space="preserve">Nikahd, Ali, Mazlan Hashim, and Mohammad Jafar Nazemosadat. 2016. “A Review of Uncertainty Sources on Weather Ground-Based Radar for Rainfall Estimation.” </w:t>
       </w:r>
@@ -6017,8 +5890,8 @@
       <w:pPr>
         <w:pStyle w:val="Bibliography"/>
       </w:pPr>
-      <w:bookmarkStart w:id="117" w:name="X5802e73e3a2977254ea6ef5b4928f024b479391"/>
-      <w:bookmarkEnd w:id="116"/>
+      <w:bookmarkStart w:id="101" w:name="X5802e73e3a2977254ea6ef5b4928f024b479391"/>
+      <w:bookmarkEnd w:id="100"/>
       <w:r>
         <w:t>“North America Elevation 1-Kilometer Resolution.” 2007. Map. Commission for Environmental Cooperation.</w:t>
       </w:r>
@@ -6027,8 +5900,8 @@
       <w:pPr>
         <w:pStyle w:val="Bibliography"/>
       </w:pPr>
-      <w:bookmarkStart w:id="118" w:name="ref-oEvaluationGPMIMERG2017"/>
-      <w:bookmarkEnd w:id="117"/>
+      <w:bookmarkStart w:id="102" w:name="ref-oEvaluationGPMIMERG2017"/>
+      <w:bookmarkEnd w:id="101"/>
       <w:r>
         <w:t xml:space="preserve">O, Sungmin, Ulrich Foelsche, Gottfried Kirchengast, Juergen Fuchsberger, Jackson Tan, and Walter A. Petersen. 2017. “Evaluation of GPM IMERG Early, Late, and Final Rainfall Estimates Using WegenerNet Gauge Data in Southeastern Austria.” </w:t>
       </w:r>
@@ -6070,8 +5943,8 @@
       <w:pPr>
         <w:pStyle w:val="Bibliography"/>
       </w:pPr>
-      <w:bookmarkStart w:id="119" w:name="ref-pendergrassUnevenNatureDaily2018"/>
-      <w:bookmarkEnd w:id="118"/>
+      <w:bookmarkStart w:id="103" w:name="ref-pendergrassUnevenNatureDaily2018"/>
+      <w:bookmarkEnd w:id="102"/>
       <w:r>
         <w:t xml:space="preserve">Pendergrass, Angeline G., and Reto Knutti. 2018. “The Uneven Nature of Daily Precipitation and Its Change.” </w:t>
       </w:r>
@@ -6113,8 +5986,8 @@
       <w:pPr>
         <w:pStyle w:val="Bibliography"/>
       </w:pPr>
-      <w:bookmarkStart w:id="120" w:name="X2e118175facc4d289de7962c6db0318ec793318"/>
-      <w:bookmarkEnd w:id="119"/>
+      <w:bookmarkStart w:id="104" w:name="X2e118175facc4d289de7962c6db0318ec793318"/>
+      <w:bookmarkEnd w:id="103"/>
       <w:r>
         <w:lastRenderedPageBreak/>
         <w:t xml:space="preserve">Pollock, M. D., G. O’Donnell, P. Quinn, M. Dutton, A. Black, M. E. Wilkinson, M. Colli, et al. 2018. “Quantifying and Mitigating Wind-Induced Undercatch in Rainfall Measurements.” </w:t>
@@ -6157,8 +6030,8 @@
       <w:pPr>
         <w:pStyle w:val="Bibliography"/>
       </w:pPr>
-      <w:bookmarkStart w:id="121" w:name="ref-premchittLandslidesCausedRapid1986"/>
-      <w:bookmarkEnd w:id="120"/>
+      <w:bookmarkStart w:id="105" w:name="ref-premchittLandslidesCausedRapid1986"/>
+      <w:bookmarkEnd w:id="104"/>
       <w:r>
         <w:t xml:space="preserve">Premchitt, J., E. W. Brand, and H. B. Phillipson. 1986. “Landslides Caused by Rapid Groundwater Changes.” </w:t>
       </w:r>
@@ -6200,8 +6073,8 @@
       <w:pPr>
         <w:pStyle w:val="Bibliography"/>
       </w:pPr>
-      <w:bookmarkStart w:id="122" w:name="ref-rossiComparisonSatelliteRainfall2017"/>
-      <w:bookmarkEnd w:id="121"/>
+      <w:bookmarkStart w:id="106" w:name="ref-rossiComparisonSatelliteRainfall2017"/>
+      <w:bookmarkEnd w:id="105"/>
       <w:r>
         <w:t xml:space="preserve">Rossi, Mauro, Dalia Kirschbaum, Daniela Valigi, Alessandro Cesare Mondini, and Fausto Guzzetti. 2017. “Comparison of Satellite Rainfall Estimates and Rain Gauge Measurements in Italy, and Impact on Landslide Modeling.” </w:t>
       </w:r>
@@ -6243,8 +6116,8 @@
       <w:pPr>
         <w:pStyle w:val="Bibliography"/>
       </w:pPr>
-      <w:bookmarkStart w:id="123" w:name="Xde39ae1a5cbeb76f024141056be7c67e16250d0"/>
-      <w:bookmarkEnd w:id="122"/>
+      <w:bookmarkStart w:id="107" w:name="Xde39ae1a5cbeb76f024141056be7c67e16250d0"/>
+      <w:bookmarkEnd w:id="106"/>
       <w:r>
         <w:t>Scheevel, Caroline R., Rex L. Baum, Benjamin B. Mirus, and Joel B. Smith. 2017. “Precipitation Thresholds for Landslide Occurrence Near Seattle, Mukilteo, and Everett, Washington.” Open-File Report 2017-1039. Open-File Report. U.S. Department of the Interior; U.S. Geological Survey.</w:t>
       </w:r>
@@ -6253,8 +6126,8 @@
       <w:pPr>
         <w:pStyle w:val="Bibliography"/>
       </w:pPr>
-      <w:bookmarkStart w:id="124" w:name="Xb052f124cd687219e43dbf56e2a67d653f00f70"/>
-      <w:bookmarkEnd w:id="123"/>
+      <w:bookmarkStart w:id="108" w:name="Xb052f124cd687219e43dbf56e2a67d653f00f70"/>
+      <w:bookmarkEnd w:id="107"/>
       <w:r>
         <w:t xml:space="preserve">Segoni, Samuele, Guglielmo Rossi, Ascanio Rosi, and Filippo Catani. 2014. “Landslides Triggered by Rainfall: A Semi-Automated Procedure to Define Consistent IntensityDuration Thresholds.” </w:t>
       </w:r>
@@ -6296,8 +6169,8 @@
       <w:pPr>
         <w:pStyle w:val="Bibliography"/>
       </w:pPr>
-      <w:bookmarkStart w:id="125" w:name="X5b6d2913abf4f36fe92dd3c7491198492ac9e47"/>
-      <w:bookmarkEnd w:id="124"/>
+      <w:bookmarkStart w:id="109" w:name="X5b6d2913abf4f36fe92dd3c7491198492ac9e47"/>
+      <w:bookmarkEnd w:id="108"/>
       <w:r>
         <w:t xml:space="preserve">Skofronick-Jackson, Gail, Walter A. Petersen, Wesley Berg, Chris Kidd, Erich F. Stocker, Dalia B. Kirschbaum, Ramesh Kakar, et al. 2017. “The Global Precipitation Measurement (GPM) Mission for Science and Society.” </w:t>
       </w:r>
@@ -6339,8 +6212,8 @@
       <w:pPr>
         <w:pStyle w:val="Bibliography"/>
       </w:pPr>
-      <w:bookmarkStart w:id="126" w:name="ref-sunReviewGlobalPrecipitation2018"/>
-      <w:bookmarkEnd w:id="125"/>
+      <w:bookmarkStart w:id="110" w:name="ref-sunReviewGlobalPrecipitation2018"/>
+      <w:bookmarkEnd w:id="109"/>
       <w:r>
         <w:t xml:space="preserve">Sun, Qiaohong, Chiyuan Miao, Qingyun Duan, Hamed Ashouri, Soroosh Sorooshian, and Kuo-Lin Hsu. 2018. “A Review of Global Precipitation Data Sets: Data Sources, Estimation, and Intercomparisons.” </w:t>
       </w:r>
@@ -6382,8 +6255,8 @@
       <w:pPr>
         <w:pStyle w:val="Bibliography"/>
       </w:pPr>
-      <w:bookmarkStart w:id="127" w:name="X75afe576227545e0267a7017623d38a14e75a19"/>
-      <w:bookmarkEnd w:id="126"/>
+      <w:bookmarkStart w:id="111" w:name="X75afe576227545e0267a7017623d38a14e75a19"/>
+      <w:bookmarkEnd w:id="110"/>
       <w:r>
         <w:t xml:space="preserve">Sunyer, M. A., Y. Hundecha, D. Lawrence, H. Madsen, P. Willems, M. Martinkova, K. Vormoor, et al. 2015. “Inter-Comparison of Statistical Downscaling Methods for Projection of Extreme Precipitation in Europe.” </w:t>
       </w:r>
@@ -6425,8 +6298,8 @@
       <w:pPr>
         <w:pStyle w:val="Bibliography"/>
       </w:pPr>
-      <w:bookmarkStart w:id="128" w:name="Xa7a387681e75da0c3d1eea32dc28126ced0a79f"/>
-      <w:bookmarkEnd w:id="127"/>
+      <w:bookmarkStart w:id="112" w:name="Xa7a387681e75da0c3d1eea32dc28126ced0a79f"/>
+      <w:bookmarkEnd w:id="111"/>
       <w:r>
         <w:t xml:space="preserve">Tapiador, Francisco J., F. J. Turk, Walt Petersen, Arthur Y. Hou, Eduardo García-Ortega, Luiz A. T. Machado, Carlos F. Angelis, et al. 2012. “Global Precipitation Measurement: Methods, Datasets and Applications.” </w:t>
       </w:r>
@@ -6468,8 +6341,8 @@
       <w:pPr>
         <w:pStyle w:val="Bibliography"/>
       </w:pPr>
-      <w:bookmarkStart w:id="129" w:name="Xdaf1f313e1ecd047e210ff9e13651cad876f9ee"/>
-      <w:bookmarkEnd w:id="128"/>
+      <w:bookmarkStart w:id="113" w:name="Xdaf1f313e1ecd047e210ff9e13651cad876f9ee"/>
+      <w:bookmarkEnd w:id="112"/>
       <w:r>
         <w:t xml:space="preserve">Tryhorn, Lee, and Art DeGaetano. 2011. “A Comparison of Techniques for Downscaling Extreme Precipitation over the Northeastern United States.” </w:t>
       </w:r>
@@ -6511,8 +6384,8 @@
       <w:pPr>
         <w:pStyle w:val="Bibliography"/>
       </w:pPr>
-      <w:bookmarkStart w:id="130" w:name="X161f7b2d800a7ca8afc50d0265f5ad630acfc68"/>
-      <w:bookmarkEnd w:id="129"/>
+      <w:bookmarkStart w:id="114" w:name="X161f7b2d800a7ca8afc50d0265f5ad630acfc68"/>
+      <w:bookmarkEnd w:id="113"/>
       <w:r>
         <w:lastRenderedPageBreak/>
         <w:t xml:space="preserve">US Department of Commerce, NOAA. 2013. “NOAA Atlas 2 Precipitation Frequency Estimates in GIS Compatible Formats.” </w:t>
@@ -6531,8 +6404,8 @@
       <w:pPr>
         <w:pStyle w:val="Bibliography"/>
       </w:pPr>
-      <w:bookmarkStart w:id="131" w:name="Xf1ea90ebca1f319695b57fc46a182c01f2136f6"/>
-      <w:bookmarkEnd w:id="130"/>
+      <w:bookmarkStart w:id="115" w:name="Xf1ea90ebca1f319695b57fc46a182c01f2136f6"/>
+      <w:bookmarkEnd w:id="114"/>
       <w:r>
         <w:t xml:space="preserve">Vose, Russell S., Scott Applequist, Mike Squires, Imke Durre, Matthew J. Menne, Claude N. Williams, Chris Fenimore, Karin Gleason, and Derek Arndt. 2014. “Improved Historical Temperature and Precipitation Time Series for U.S. Climate Divisions.” </w:t>
       </w:r>
@@ -6574,8 +6447,8 @@
       <w:pPr>
         <w:pStyle w:val="Bibliography"/>
       </w:pPr>
-      <w:bookmarkStart w:id="132" w:name="Xf008fc10bdf9df7d53c7dd819a2be682684db0d"/>
-      <w:bookmarkEnd w:id="131"/>
+      <w:bookmarkStart w:id="116" w:name="Xf008fc10bdf9df7d53c7dd819a2be682684db0d"/>
+      <w:bookmarkEnd w:id="115"/>
       <w:r>
         <w:t xml:space="preserve">Wang, Guiling, Christine J Kirchhoff, Anji Seth, John T Abatzoglou, Ben Livneh, David W Pierce, Lori Fomenko, and Tengyu Ding. 2020. “Projected Changes of Precipitation Characteristics Depend on Downscaling Method and Training Data: MACA Versus LOCA Using the U.S. Northeast as an Example.” </w:t>
       </w:r>
@@ -6593,8 +6466,8 @@
       <w:pPr>
         <w:pStyle w:val="Bibliography"/>
       </w:pPr>
-      <w:bookmarkStart w:id="133" w:name="ref-xiaContinentalscaleWaterEnergy2012"/>
-      <w:bookmarkEnd w:id="132"/>
+      <w:bookmarkStart w:id="117" w:name="ref-xiaContinentalscaleWaterEnergy2012"/>
+      <w:bookmarkEnd w:id="116"/>
       <w:r>
         <w:t xml:space="preserve">Xia, Youlong, Kenneth Mitchell, Michael Ek, Justin Sheffield, Brian Cosgrove, Eric Wood, Lifeng Luo, et al. 2012. “Continental-Scale Water and Energy Flux Analysis and Validation for the North American Land Data Assimilation System Project Phase 2 (NLDAS-2): 1. Intercomparison and Application of Model Products.” </w:t>
       </w:r>
@@ -6636,8 +6509,8 @@
       <w:pPr>
         <w:pStyle w:val="Bibliography"/>
       </w:pPr>
-      <w:bookmarkStart w:id="134" w:name="X6adab3905de887d9ffa8c4f12b73d2bba3d13f3"/>
-      <w:bookmarkEnd w:id="133"/>
+      <w:bookmarkStart w:id="118" w:name="X6adab3905de887d9ffa8c4f12b73d2bba3d13f3"/>
+      <w:bookmarkEnd w:id="117"/>
       <w:r>
         <w:t xml:space="preserve">Yu, Fan-Chieh, Tien-Chien Chen, Meei-Ling Lin, Chien-Yuan Chen, and Wen-Hai Yu. 2006. “Landslides and Rainfall Characteristics Analysis in Taipei City During the Typhoon Nari Event.” </w:t>
       </w:r>
@@ -6679,8 +6552,8 @@
       <w:pPr>
         <w:pStyle w:val="Bibliography"/>
       </w:pPr>
-      <w:bookmarkStart w:id="135" w:name="ref-zhangMultiRadarMultiSensorMRMS2015"/>
-      <w:bookmarkEnd w:id="134"/>
+      <w:bookmarkStart w:id="119" w:name="ref-zhangMultiRadarMultiSensorMRMS2015"/>
+      <w:bookmarkEnd w:id="118"/>
       <w:r>
         <w:t xml:space="preserve">Zhang, Jian, Kenneth Howard, Carrie Langston, Brian Kaney, Youcun Qi, Lin Tang, Heather Grams, et al. 2015. “Multi-Radar Multi-Sensor (MRMS) Quantitative Precipitation Estimation: Initial Operating Capabilities.” </w:t>
       </w:r>
@@ -6717,15 +6590,15 @@
       <w:r>
         <w:t>.</w:t>
       </w:r>
-      <w:bookmarkEnd w:id="76"/>
-      <w:bookmarkEnd w:id="135"/>
+      <w:bookmarkEnd w:id="60"/>
+      <w:bookmarkEnd w:id="119"/>
     </w:p>
     <w:sectPr>
       <w:pgSz w:w="12240" w:h="15840"/>
       <w:pgMar w:top="1440" w:right="1440" w:bottom="1440" w:left="1440" w:header="720" w:footer="720" w:gutter="0"/>
       <w:lnNumType w:countBy="1" w:restart="continuous"/>
       <w:cols w:space="720"/>
-      <w:sectPrChange w:id="136" w:author="Badger, Andrew M. (GSFC-617.0)[UNIVERSITIES SPACE RESEARCH ASSOCIATION]" w:date="2020-11-17T13:14:00Z">
+      <w:sectPrChange w:id="120" w:author="Badger, Andrew M. (GSFC-617.0)[UNIVERSITIES SPACE RESEARCH ASSOCIATION]" w:date="2020-11-17T13:14:00Z">
         <w:sectPr>
           <w:pgMar w:top="1440" w:right="1440" w:bottom="1440" w:left="1440" w:header="720" w:footer="720" w:gutter="0"/>
           <w:lnNumType w:countBy="0" w:restart="newPage"/>
@@ -6850,7 +6723,7 @@
       </w:r>
     </w:p>
   </w:comment>
-  <w:comment w:id="8" w:author="Badger, Andrew M. (GSFC-617.0)[UNIVERSITIES SPACE RESEARCH ASSOCIATION]" w:date="2020-11-17T12:23:00Z" w:initials="BAM(6SRA">
+  <w:comment w:id="7" w:author="Badger, Andrew M. (GSFC-617.0)[UNIVERSITIES SPACE RESEARCH ASSOCIATION]" w:date="2020-11-17T12:23:00Z" w:initials="BAM(6SRA">
     <w:p>
       <w:pPr>
         <w:pStyle w:val="CommentText"/>
@@ -6866,7 +6739,7 @@
       </w:r>
     </w:p>
   </w:comment>
-  <w:comment w:id="9" w:author="Badger, Andrew M. (GSFC-617.0)[UNIVERSITIES SPACE RESEARCH ASSOCIATION]" w:date="2020-11-17T12:19:00Z" w:initials="BAM(6SRA">
+  <w:comment w:id="8" w:author="Badger, Andrew M. (GSFC-617.0)[UNIVERSITIES SPACE RESEARCH ASSOCIATION]" w:date="2020-11-17T12:19:00Z" w:initials="BAM(6SRA">
     <w:p>
       <w:pPr>
         <w:pStyle w:val="CommentText"/>
@@ -6882,7 +6755,7 @@
       </w:r>
     </w:p>
   </w:comment>
-  <w:comment w:id="10" w:author="Badger, Andrew M. (GSFC-617.0)[UNIVERSITIES SPACE RESEARCH ASSOCIATION]" w:date="2020-11-17T12:20:00Z" w:initials="BAM(6SRA">
+  <w:comment w:id="9" w:author="Badger, Andrew M. (GSFC-617.0)[UNIVERSITIES SPACE RESEARCH ASSOCIATION]" w:date="2020-11-17T12:20:00Z" w:initials="BAM(6SRA">
     <w:p>
       <w:pPr>
         <w:pStyle w:val="CommentText"/>
@@ -6898,7 +6771,7 @@
       </w:r>
     </w:p>
   </w:comment>
-  <w:comment w:id="15" w:author="Badger, Andrew M. (GSFC-617.0)[UNIVERSITIES SPACE RESEARCH ASSOCIATION]" w:date="2020-11-17T12:25:00Z" w:initials="BAM(6SRA">
+  <w:comment w:id="13" w:author="Badger, Andrew M. (GSFC-617.0)[UNIVERSITIES SPACE RESEARCH ASSOCIATION]" w:date="2020-11-17T12:25:00Z" w:initials="BAM(6SRA">
     <w:p>
       <w:pPr>
         <w:pStyle w:val="CommentText"/>
@@ -6914,7 +6787,7 @@
       </w:r>
     </w:p>
   </w:comment>
-  <w:comment w:id="16" w:author="Badger, Andrew M. (GSFC-617.0)[UNIVERSITIES SPACE RESEARCH ASSOCIATION]" w:date="2020-11-17T12:25:00Z" w:initials="BAM(6SRA">
+  <w:comment w:id="14" w:author="Badger, Andrew M. (GSFC-617.0)[UNIVERSITIES SPACE RESEARCH ASSOCIATION]" w:date="2020-11-17T12:25:00Z" w:initials="BAM(6SRA">
     <w:p>
       <w:pPr>
         <w:pStyle w:val="CommentText"/>
@@ -6943,7 +6816,7 @@
       </w:r>
     </w:p>
   </w:comment>
-  <w:comment w:id="21" w:author="Badger, Andrew M. (GSFC-617.0)[UNIVERSITIES SPACE RESEARCH ASSOCIATION]" w:date="2020-11-17T12:27:00Z" w:initials="BAM(6SRA">
+  <w:comment w:id="19" w:author="Badger, Andrew M. (GSFC-617.0)[UNIVERSITIES SPACE RESEARCH ASSOCIATION]" w:date="2020-11-17T12:27:00Z" w:initials="BAM(6SRA">
     <w:p>
       <w:pPr>
         <w:pStyle w:val="CommentText"/>
@@ -6959,7 +6832,7 @@
       </w:r>
     </w:p>
   </w:comment>
-  <w:comment w:id="29" w:author="Badger, Andrew M. (GSFC-617.0)[UNIVERSITIES SPACE RESEARCH ASSOCIATION]" w:date="2020-11-17T12:30:00Z" w:initials="BAM(6SRA">
+  <w:comment w:id="23" w:author="Badger, Andrew M. (GSFC-617.0)[UNIVERSITIES SPACE RESEARCH ASSOCIATION]" w:date="2020-11-17T12:30:00Z" w:initials="BAM(6SRA">
     <w:p>
       <w:pPr>
         <w:pStyle w:val="CommentText"/>
@@ -6975,7 +6848,7 @@
       </w:r>
     </w:p>
   </w:comment>
-  <w:comment w:id="33" w:author="Badger, Andrew M. (GSFC-617.0)[UNIVERSITIES SPACE RESEARCH ASSOCIATION]" w:date="2020-11-17T12:31:00Z" w:initials="BAM(6SRA">
+  <w:comment w:id="25" w:author="Badger, Andrew M. (GSFC-617.0)[UNIVERSITIES SPACE RESEARCH ASSOCIATION]" w:date="2020-11-17T12:31:00Z" w:initials="BAM(6SRA">
     <w:p>
       <w:pPr>
         <w:pStyle w:val="CommentText"/>
@@ -6991,7 +6864,7 @@
       </w:r>
     </w:p>
   </w:comment>
-  <w:comment w:id="41" w:author="Badger, Andrew M. (GSFC-617.0)[UNIVERSITIES SPACE RESEARCH ASSOCIATION]" w:date="2020-11-17T12:33:00Z" w:initials="BAM(6SRA">
+  <w:comment w:id="30" w:author="Badger, Andrew M. (GSFC-617.0)[UNIVERSITIES SPACE RESEARCH ASSOCIATION]" w:date="2020-11-17T12:33:00Z" w:initials="BAM(6SRA">
     <w:p>
       <w:pPr>
         <w:pStyle w:val="CommentText"/>
@@ -7007,7 +6880,7 @@
       </w:r>
     </w:p>
   </w:comment>
-  <w:comment w:id="44" w:author="Badger, Andrew M. (GSFC-617.0)[UNIVERSITIES SPACE RESEARCH ASSOCIATION]" w:date="2020-11-17T12:37:00Z" w:initials="BAM(6SRA">
+  <w:comment w:id="32" w:author="Badger, Andrew M. (GSFC-617.0)[UNIVERSITIES SPACE RESEARCH ASSOCIATION]" w:date="2020-11-17T12:37:00Z" w:initials="BAM(6SRA">
     <w:p>
       <w:pPr>
         <w:pStyle w:val="CommentText"/>
@@ -7031,7 +6904,7 @@
       </w:r>
     </w:p>
   </w:comment>
-  <w:comment w:id="45" w:author="Badger, Andrew M. (GSFC-617.0)[UNIVERSITIES SPACE RESEARCH ASSOCIATION]" w:date="2020-11-17T12:39:00Z" w:initials="BAM(6SRA">
+  <w:comment w:id="33" w:author="Badger, Andrew M. (GSFC-617.0)[UNIVERSITIES SPACE RESEARCH ASSOCIATION]" w:date="2020-11-17T12:39:00Z" w:initials="BAM(6SRA">
     <w:p>
       <w:pPr>
         <w:pStyle w:val="CommentText"/>
@@ -7047,7 +6920,7 @@
       </w:r>
     </w:p>
   </w:comment>
-  <w:comment w:id="46" w:author="Badger, Andrew M. (GSFC-617.0)[UNIVERSITIES SPACE RESEARCH ASSOCIATION]" w:date="2020-11-17T12:37:00Z" w:initials="BAM(6SRA">
+  <w:comment w:id="34" w:author="Badger, Andrew M. (GSFC-617.0)[UNIVERSITIES SPACE RESEARCH ASSOCIATION]" w:date="2020-11-17T12:37:00Z" w:initials="BAM(6SRA">
     <w:p>
       <w:pPr>
         <w:pStyle w:val="CommentText"/>
@@ -7063,7 +6936,7 @@
       </w:r>
     </w:p>
   </w:comment>
-  <w:comment w:id="51" w:author="Badger, Andrew M. (GSFC-617.0)[UNIVERSITIES SPACE RESEARCH ASSOCIATION]" w:date="2020-11-17T12:43:00Z" w:initials="BAM(6SRA">
+  <w:comment w:id="38" w:author="Badger, Andrew M. (GSFC-617.0)[UNIVERSITIES SPACE RESEARCH ASSOCIATION]" w:date="2020-11-17T12:43:00Z" w:initials="BAM(6SRA">
     <w:p>
       <w:pPr>
         <w:pStyle w:val="CommentText"/>
@@ -7079,7 +6952,7 @@
       </w:r>
     </w:p>
   </w:comment>
-  <w:comment w:id="53" w:author="Badger, Andrew M. (GSFC-617.0)[UNIVERSITIES SPACE RESEARCH ASSOCIATION]" w:date="2020-11-17T12:45:00Z" w:initials="BAM(6SRA">
+  <w:comment w:id="40" w:author="Badger, Andrew M. (GSFC-617.0)[UNIVERSITIES SPACE RESEARCH ASSOCIATION]" w:date="2020-11-17T12:45:00Z" w:initials="BAM(6SRA">
     <w:p>
       <w:pPr>
         <w:pStyle w:val="CommentText"/>
@@ -7095,7 +6968,7 @@
       </w:r>
     </w:p>
   </w:comment>
-  <w:comment w:id="54" w:author="Badger, Andrew M. (GSFC-617.0)[UNIVERSITIES SPACE RESEARCH ASSOCIATION]" w:date="2020-11-17T12:47:00Z" w:initials="BAM(6SRA">
+  <w:comment w:id="41" w:author="Badger, Andrew M. (GSFC-617.0)[UNIVERSITIES SPACE RESEARCH ASSOCIATION]" w:date="2020-11-17T12:47:00Z" w:initials="BAM(6SRA">
     <w:p>
       <w:pPr>
         <w:pStyle w:val="CommentText"/>
@@ -7111,7 +6984,7 @@
       </w:r>
     </w:p>
   </w:comment>
-  <w:comment w:id="58" w:author="Badger, Andrew M. (GSFC-617.0)[UNIVERSITIES SPACE RESEARCH ASSOCIATION]" w:date="2020-11-17T12:50:00Z" w:initials="BAM(6SRA">
+  <w:comment w:id="43" w:author="Badger, Andrew M. (GSFC-617.0)[UNIVERSITIES SPACE RESEARCH ASSOCIATION]" w:date="2020-11-17T12:50:00Z" w:initials="BAM(6SRA">
     <w:p>
       <w:pPr>
         <w:pStyle w:val="CommentText"/>
@@ -7127,7 +7000,7 @@
       </w:r>
     </w:p>
   </w:comment>
-  <w:comment w:id="59" w:author="Badger, Andrew M. (GSFC-617.0)[UNIVERSITIES SPACE RESEARCH ASSOCIATION]" w:date="2020-11-17T13:05:00Z" w:initials="BAM(6SRA">
+  <w:comment w:id="44" w:author="Badger, Andrew M. (GSFC-617.0)[UNIVERSITIES SPACE RESEARCH ASSOCIATION]" w:date="2020-11-17T13:05:00Z" w:initials="BAM(6SRA">
     <w:p>
       <w:pPr>
         <w:pStyle w:val="CommentText"/>
@@ -7143,7 +7016,7 @@
       </w:r>
     </w:p>
   </w:comment>
-  <w:comment w:id="60" w:author="Badger, Andrew M. (GSFC-617.0)[UNIVERSITIES SPACE RESEARCH ASSOCIATION]" w:date="2020-11-17T12:50:00Z" w:initials="BAM(6SRA">
+  <w:comment w:id="45" w:author="Badger, Andrew M. (GSFC-617.0)[UNIVERSITIES SPACE RESEARCH ASSOCIATION]" w:date="2020-11-17T12:50:00Z" w:initials="BAM(6SRA">
     <w:p>
       <w:pPr>
         <w:pStyle w:val="CommentText"/>
@@ -7159,7 +7032,7 @@
       </w:r>
     </w:p>
   </w:comment>
-  <w:comment w:id="64" w:author="Badger, Andrew M. (GSFC-617.0)[UNIVERSITIES SPACE RESEARCH ASSOCIATION]" w:date="2020-11-17T12:59:00Z" w:initials="BAM(6SRA">
+  <w:comment w:id="49" w:author="Badger, Andrew M. (GSFC-617.0)[UNIVERSITIES SPACE RESEARCH ASSOCIATION]" w:date="2020-11-17T12:59:00Z" w:initials="BAM(6SRA">
     <w:p>
       <w:pPr>
         <w:pStyle w:val="CommentText"/>
@@ -7175,7 +7048,7 @@
       </w:r>
     </w:p>
   </w:comment>
-  <w:comment w:id="65" w:author="Badger, Andrew M. (GSFC-617.0)[UNIVERSITIES SPACE RESEARCH ASSOCIATION]" w:date="2020-11-17T13:01:00Z" w:initials="BAM(6SRA">
+  <w:comment w:id="50" w:author="Badger, Andrew M. (GSFC-617.0)[UNIVERSITIES SPACE RESEARCH ASSOCIATION]" w:date="2020-11-17T13:01:00Z" w:initials="BAM(6SRA">
     <w:p>
       <w:pPr>
         <w:pStyle w:val="CommentText"/>
@@ -7204,7 +7077,7 @@
       </w:r>
     </w:p>
   </w:comment>
-  <w:comment w:id="66" w:author="Badger, Andrew M. (GSFC-617.0)[UNIVERSITIES SPACE RESEARCH ASSOCIATION]" w:date="2020-11-17T12:59:00Z" w:initials="BAM(6SRA">
+  <w:comment w:id="51" w:author="Badger, Andrew M. (GSFC-617.0)[UNIVERSITIES SPACE RESEARCH ASSOCIATION]" w:date="2020-11-17T12:59:00Z" w:initials="BAM(6SRA">
     <w:p>
       <w:pPr>
         <w:pStyle w:val="CommentText"/>
@@ -7220,7 +7093,7 @@
       </w:r>
     </w:p>
   </w:comment>
-  <w:comment w:id="67" w:author="Badger, Andrew M. (GSFC-617.0)[UNIVERSITIES SPACE RESEARCH ASSOCIATION]" w:date="2020-11-17T13:03:00Z" w:initials="BAM(6SRA">
+  <w:comment w:id="52" w:author="Badger, Andrew M. (GSFC-617.0)[UNIVERSITIES SPACE RESEARCH ASSOCIATION]" w:date="2020-11-17T13:03:00Z" w:initials="BAM(6SRA">
     <w:p>
       <w:pPr>
         <w:pStyle w:val="CommentText"/>
@@ -7242,31 +7115,31 @@
 <file path=word/commentsExtended.xml><?xml version="1.0" encoding="utf-8"?>
 <w15:commentsEx xmlns:wpc="http://schemas.microsoft.com/office/word/2010/wordprocessingCanvas" xmlns:cx="http://schemas.microsoft.com/office/drawing/2014/chartex" xmlns:cx1="http://schemas.microsoft.com/office/drawing/2015/9/8/chartex" xmlns:cx2="http://schemas.microsoft.com/office/drawing/2015/10/21/chartex" xmlns:cx3="http://schemas.microsoft.com/office/drawing/2016/5/9/chartex" xmlns:cx4="http://schemas.microsoft.com/office/drawing/2016/5/10/chartex" xmlns:cx5="http://schemas.microsoft.com/office/drawing/2016/5/11/chartex" xmlns:cx6="http://schemas.microsoft.com/office/drawing/2016/5/12/chartex" xmlns:cx7="http://schemas.microsoft.com/office/drawing/2016/5/13/chartex" xmlns:cx8="http://schemas.microsoft.com/office/drawing/2016/5/14/chartex" xmlns:mc="http://schemas.openxmlformats.org/markup-compatibility/2006" xmlns:aink="http://schemas.microsoft.com/office/drawing/2016/ink" xmlns:am3d="http://schemas.microsoft.com/office/drawing/2017/model3d" xmlns:o="urn:schemas-microsoft-com:office:office" xmlns:r="http://schemas.openxmlformats.org/officeDocument/2006/relationships" xmlns:m="http://schemas.openxmlformats.org/officeDocument/2006/math" xmlns:v="urn:schemas-microsoft-com:vml" xmlns:wp14="http://schemas.microsoft.com/office/word/2010/wordprocessingDrawing" xmlns:wp="http://schemas.openxmlformats.org/drawingml/2006/wordprocessingDrawing" xmlns:w10="urn:schemas-microsoft-com:office:word" xmlns:w="http://schemas.openxmlformats.org/wordprocessingml/2006/main" xmlns:w14="http://schemas.microsoft.com/office/word/2010/wordml" xmlns:w15="http://schemas.microsoft.com/office/word/2012/wordml" xmlns:w16cex="http://schemas.microsoft.com/office/word/2018/wordml/cex" xmlns:w16cid="http://schemas.microsoft.com/office/word/2016/wordml/cid" xmlns:w16="http://schemas.microsoft.com/office/word/2018/wordml" xmlns:w16se="http://schemas.microsoft.com/office/word/2015/wordml/symex" xmlns:wpg="http://schemas.microsoft.com/office/word/2010/wordprocessingGroup" xmlns:wpi="http://schemas.microsoft.com/office/word/2010/wordprocessingInk" xmlns:wne="http://schemas.microsoft.com/office/word/2006/wordml" xmlns:wps="http://schemas.microsoft.com/office/word/2010/wordprocessingShape" mc:Ignorable="w14 w15 w16se w16cid w16 w16cex wp14">
   <w15:commentEx w15:paraId="38D25A92" w15:done="0"/>
-  <w15:commentEx w15:paraId="78E9532D" w15:done="0"/>
-  <w15:commentEx w15:paraId="25DD2017" w15:done="0"/>
-  <w15:commentEx w15:paraId="2A28D1C5" w15:done="0"/>
-  <w15:commentEx w15:paraId="7B04461C" w15:done="0"/>
-  <w15:commentEx w15:paraId="6E028E50" w15:done="0"/>
-  <w15:commentEx w15:paraId="731A93DD" w15:done="0"/>
-  <w15:commentEx w15:paraId="5DA7686A" w15:done="0"/>
-  <w15:commentEx w15:paraId="7A5D9055" w15:done="0"/>
-  <w15:commentEx w15:paraId="1A79399A" w15:done="0"/>
+  <w15:commentEx w15:paraId="78E9532D" w15:done="1"/>
+  <w15:commentEx w15:paraId="25DD2017" w15:done="1"/>
+  <w15:commentEx w15:paraId="2A28D1C5" w15:done="1"/>
+  <w15:commentEx w15:paraId="7B04461C" w15:done="1"/>
+  <w15:commentEx w15:paraId="6E028E50" w15:done="1"/>
+  <w15:commentEx w15:paraId="731A93DD" w15:done="1"/>
+  <w15:commentEx w15:paraId="5DA7686A" w15:done="1"/>
+  <w15:commentEx w15:paraId="7A5D9055" w15:done="1"/>
+  <w15:commentEx w15:paraId="1A79399A" w15:done="1"/>
   <w15:commentEx w15:paraId="37A3790D" w15:done="0"/>
-  <w15:commentEx w15:paraId="1567B2BB" w15:done="0"/>
-  <w15:commentEx w15:paraId="46405C97" w15:done="0"/>
-  <w15:commentEx w15:paraId="2E2CF096" w15:done="0"/>
-  <w15:commentEx w15:paraId="0D167B45" w15:done="0"/>
-  <w15:commentEx w15:paraId="3283B233" w15:done="0"/>
-  <w15:commentEx w15:paraId="015827D9" w15:done="0"/>
-  <w15:commentEx w15:paraId="2DFD50BA" w15:done="0"/>
+  <w15:commentEx w15:paraId="1567B2BB" w15:done="1"/>
+  <w15:commentEx w15:paraId="46405C97" w15:done="1"/>
+  <w15:commentEx w15:paraId="2E2CF096" w15:done="1"/>
+  <w15:commentEx w15:paraId="0D167B45" w15:done="1"/>
+  <w15:commentEx w15:paraId="3283B233" w15:done="1"/>
+  <w15:commentEx w15:paraId="015827D9" w15:done="1"/>
+  <w15:commentEx w15:paraId="2DFD50BA" w15:done="1"/>
   <w15:commentEx w15:paraId="6A0EBF71" w15:done="0"/>
-  <w15:commentEx w15:paraId="219BBF1B" w15:done="0"/>
-  <w15:commentEx w15:paraId="14D12491" w15:done="0"/>
-  <w15:commentEx w15:paraId="050240E9" w15:done="0"/>
-  <w15:commentEx w15:paraId="30E660C4" w15:done="0"/>
-  <w15:commentEx w15:paraId="1E6B41E6" w15:done="0"/>
-  <w15:commentEx w15:paraId="17083D12" w15:done="0"/>
-  <w15:commentEx w15:paraId="0D11FBBF" w15:done="0"/>
+  <w15:commentEx w15:paraId="219BBF1B" w15:done="1"/>
+  <w15:commentEx w15:paraId="14D12491" w15:done="1"/>
+  <w15:commentEx w15:paraId="050240E9" w15:done="1"/>
+  <w15:commentEx w15:paraId="30E660C4" w15:done="1"/>
+  <w15:commentEx w15:paraId="1E6B41E6" w15:done="1"/>
+  <w15:commentEx w15:paraId="17083D12" w15:done="1"/>
+  <w15:commentEx w15:paraId="0D11FBBF" w15:done="1"/>
   <w15:commentEx w15:paraId="44AAD529" w15:done="0"/>
 </w15:commentsEx>
 </file>
@@ -7761,6 +7634,13 @@
     <w:lsdException w:name="Placeholder Text" w:semiHidden="1"/>
     <w:lsdException w:name="Light Shading"/>
     <w:lsdException w:name="Light List"/>
+    <w:lsdException w:name="Light Grid"/>
+    <w:lsdException w:name="Medium Shading 1"/>
+    <w:lsdException w:name="Medium Shading 2"/>
+    <w:lsdException w:name="Medium List 1"/>
+    <w:lsdException w:name="Medium List 2"/>
+    <w:lsdException w:name="Medium Grid 1"/>
+    <w:lsdException w:name="Medium Grid 2"/>
     <w:lsdException w:name="Medium Grid 3"/>
     <w:lsdException w:name="Dark List"/>
     <w:lsdException w:name="Colorful Shading"/>

</xml_diff>